<commit_message>
Added missing README.md. Minor fixes on 10.2-GUI-Apps-Streams-and-Files-Exercises
</commit_message>
<xml_diff>
--- a/Courses/Software-Sciences/Module-2-DS-and-Algo/10.2-GUI-Apps-Streams-&-Files/10.2-GUI-Apps-Streams-and-Files-Exercises.docx
+++ b/Courses/Software-Sciences/Module-2-DS-and-Algo/10.2-GUI-Apps-Streams-&-Files/10.2-GUI-Apps-Streams-and-Files-Exercises.docx
@@ -2041,28 +2041,12 @@
         </w:rPr>
         <w:t>"</w:t>
       </w:r>
-      <w:proofErr w:type="spellStart"/>
       <w:r>
         <w:rPr>
           <w:rFonts w:cstheme="minorHAnsi"/>
         </w:rPr>
-        <w:t>Зареди</w:t>
-      </w:r>
-      <w:proofErr w:type="spellEnd"/>
-      <w:r>
-        <w:rPr>
-          <w:rFonts w:cstheme="minorHAnsi"/>
-        </w:rPr>
-        <w:t xml:space="preserve"> </w:t>
-      </w:r>
-      <w:proofErr w:type="spellStart"/>
-      <w:r>
-        <w:rPr>
-          <w:rFonts w:cstheme="minorHAnsi"/>
-        </w:rPr>
-        <w:t>файл</w:t>
-      </w:r>
-      <w:proofErr w:type="spellEnd"/>
+        <w:t>Зареди файл</w:t>
+      </w:r>
       <w:r>
         <w:rPr>
           <w:rFonts w:cstheme="minorHAnsi"/>
@@ -2131,42 +2115,12 @@
         </w:rPr>
         <w:t>"</w:t>
       </w:r>
-      <w:proofErr w:type="spellStart"/>
       <w:r>
         <w:rPr>
           <w:rFonts w:cstheme="minorHAnsi"/>
         </w:rPr>
-        <w:t>Статистика</w:t>
-      </w:r>
-      <w:proofErr w:type="spellEnd"/>
-      <w:r>
-        <w:rPr>
-          <w:rFonts w:cstheme="minorHAnsi"/>
-        </w:rPr>
-        <w:t xml:space="preserve"> </w:t>
-      </w:r>
-      <w:proofErr w:type="spellStart"/>
-      <w:r>
-        <w:rPr>
-          <w:rFonts w:cstheme="minorHAnsi"/>
-        </w:rPr>
-        <w:t>на</w:t>
-      </w:r>
-      <w:proofErr w:type="spellEnd"/>
-      <w:r>
-        <w:rPr>
-          <w:rFonts w:cstheme="minorHAnsi"/>
-        </w:rPr>
-        <w:t xml:space="preserve"> </w:t>
-      </w:r>
-      <w:proofErr w:type="spellStart"/>
-      <w:r>
-        <w:rPr>
-          <w:rFonts w:cstheme="minorHAnsi"/>
-        </w:rPr>
-        <w:t>думите</w:t>
-      </w:r>
-      <w:proofErr w:type="spellEnd"/>
+        <w:t>Статистика на думите</w:t>
+      </w:r>
       <w:r>
         <w:rPr>
           <w:rFonts w:cstheme="minorHAnsi"/>
@@ -2241,57 +2195,25 @@
         </w:rPr>
         <w:t>"</w:t>
       </w:r>
-      <w:proofErr w:type="spellStart"/>
       <w:r>
         <w:rPr>
           <w:rFonts w:cstheme="minorHAnsi"/>
         </w:rPr>
-        <w:t>Запиши</w:t>
-      </w:r>
-      <w:proofErr w:type="spellEnd"/>
+        <w:t>Запиши статистиките</w:t>
+      </w:r>
       <w:r>
         <w:rPr>
           <w:rFonts w:cstheme="minorHAnsi"/>
+          <w:lang w:val="bg-BG"/>
         </w:rPr>
         <w:t xml:space="preserve"> </w:t>
       </w:r>
-      <w:proofErr w:type="spellStart"/>
       <w:r>
         <w:rPr>
           <w:rFonts w:cstheme="minorHAnsi"/>
         </w:rPr>
-        <w:t>статистиките</w:t>
-      </w:r>
-      <w:proofErr w:type="spellEnd"/>
-      <w:r>
-        <w:rPr>
-          <w:rFonts w:cstheme="minorHAnsi"/>
-          <w:lang w:val="bg-BG"/>
-        </w:rPr>
-        <w:t xml:space="preserve"> </w:t>
-      </w:r>
-      <w:proofErr w:type="spellStart"/>
-      <w:r>
-        <w:rPr>
-          <w:rFonts w:cstheme="minorHAnsi"/>
-        </w:rPr>
-        <w:t>във</w:t>
-      </w:r>
-      <w:proofErr w:type="spellEnd"/>
-      <w:r>
-        <w:rPr>
-          <w:rFonts w:cstheme="minorHAnsi"/>
-        </w:rPr>
-        <w:t xml:space="preserve"> </w:t>
-      </w:r>
-      <w:proofErr w:type="spellStart"/>
-      <w:r>
-        <w:rPr>
-          <w:rFonts w:cstheme="minorHAnsi"/>
-        </w:rPr>
-        <w:t>файл</w:t>
-      </w:r>
-      <w:proofErr w:type="spellEnd"/>
+        <w:t>във файл</w:t>
+      </w:r>
       <w:r>
         <w:rPr>
           <w:rFonts w:cstheme="minorHAnsi"/>
@@ -2694,21 +2616,7 @@
         <w:rPr>
           <w:lang w:val="ru-RU"/>
         </w:rPr>
-        <w:t xml:space="preserve"> на textbox, съдържанието </w:t>
-      </w:r>
-      <w:proofErr w:type="gramStart"/>
-      <w:r>
-        <w:rPr>
-          <w:lang w:val="ru-RU"/>
-        </w:rPr>
-        <w:t>на файла</w:t>
-      </w:r>
-      <w:proofErr w:type="gramEnd"/>
-      <w:r>
-        <w:rPr>
-          <w:lang w:val="ru-RU"/>
-        </w:rPr>
-        <w:t xml:space="preserve"> ще бъде на редове</w:t>
+        <w:t xml:space="preserve"> на textbox, съдържанието на файла ще бъде на редове</w:t>
       </w:r>
     </w:p>
     <w:p>
@@ -3240,7 +3148,7 @@
         <w:rPr>
           <w:lang w:val="bg-BG"/>
         </w:rPr>
-        <w:t>Четене на файл</w:t>
+        <w:t>Статистика на файл</w:t>
       </w:r>
     </w:p>
     <w:p>
@@ -3890,7 +3798,7 @@
         <w:rPr>
           <w:lang w:val="bg-BG"/>
         </w:rPr>
-        <w:t>Четене на файл</w:t>
+        <w:t>Записване на статистика</w:t>
       </w:r>
     </w:p>
     <w:p>
@@ -4291,7 +4199,19 @@
         <w:rPr>
           <w:lang w:val="bg-BG"/>
         </w:rPr>
-        <w:t>която запазва и премахва събития във файл</w:t>
+        <w:t>ко</w:t>
+      </w:r>
+      <w:r>
+        <w:rPr>
+          <w:lang w:val="bg-BG"/>
+        </w:rPr>
+        <w:t>е</w:t>
+      </w:r>
+      <w:r>
+        <w:rPr>
+          <w:lang w:val="bg-BG"/>
+        </w:rPr>
+        <w:t>то запазва и премахва събития във файл</w:t>
       </w:r>
       <w:r>
         <w:rPr>
@@ -10365,7 +10285,7 @@
                                   </pic:cNvPicPr>
                                 </pic:nvPicPr>
                                 <pic:blipFill>
-                                  <a:blip r:embed="rId2">
+                                  <a:blip r:embed="rId21">
                                     <a:extLst>
                                       <a:ext uri="{28A0092B-C50C-407E-A947-70E740481C1C}">
                                         <a14:useLocalDpi xmlns:a14="http://schemas.microsoft.com/office/drawing/2010/main" val="0"/>
@@ -10414,7 +10334,7 @@
                           <wp:extent cx="180000" cy="180000"/>
                           <wp:effectExtent l="0" t="0" r="0" b="0"/>
                           <wp:docPr id="2" name="Picture 2">
-                            <a:hlinkClick xmlns:a="http://schemas.openxmlformats.org/drawingml/2006/main" r:id="rId3"/>
+                            <a:hlinkClick xmlns:a="http://schemas.openxmlformats.org/drawingml/2006/main" r:id="rId22"/>
                           </wp:docPr>
                           <wp:cNvGraphicFramePr>
                             <a:graphicFrameLocks xmlns:a="http://schemas.openxmlformats.org/drawingml/2006/main" noChangeAspect="1"/>
@@ -10424,14 +10344,14 @@
                               <pic:pic xmlns:pic="http://schemas.openxmlformats.org/drawingml/2006/picture">
                                 <pic:nvPicPr>
                                   <pic:cNvPr id="2" name="Picture 2">
-                                    <a:hlinkClick r:id="rId3"/>
+                                    <a:hlinkClick r:id="rId22"/>
                                   </pic:cNvPr>
                                   <pic:cNvPicPr>
                                     <a:picLocks noChangeAspect="1" noChangeArrowheads="1"/>
                                   </pic:cNvPicPr>
                                 </pic:nvPicPr>
                                 <pic:blipFill>
-                                  <a:blip r:embed="rId4">
+                                  <a:blip r:embed="rId23">
                                     <a:extLst>
                                       <a:ext uri="{28A0092B-C50C-407E-A947-70E740481C1C}">
                                         <a14:useLocalDpi xmlns:a14="http://schemas.microsoft.com/office/drawing/2010/main" val="0"/>
@@ -10480,7 +10400,7 @@
                           <wp:extent cx="180000" cy="180000"/>
                           <wp:effectExtent l="0" t="0" r="0" b="0"/>
                           <wp:docPr id="5" name="Picture 5" title="Software University @ Facebook">
-                            <a:hlinkClick xmlns:a="http://schemas.openxmlformats.org/drawingml/2006/main" r:id="rId5"/>
+                            <a:hlinkClick xmlns:a="http://schemas.openxmlformats.org/drawingml/2006/main" r:id="rId24"/>
                           </wp:docPr>
                           <wp:cNvGraphicFramePr>
                             <a:graphicFrameLocks xmlns:a="http://schemas.openxmlformats.org/drawingml/2006/main" noChangeAspect="1"/>
@@ -10490,12 +10410,12 @@
                               <pic:pic xmlns:pic="http://schemas.openxmlformats.org/drawingml/2006/picture">
                                 <pic:nvPicPr>
                                   <pic:cNvPr id="5" name="Picture 5" title="Software University @ Facebook">
-                                    <a:hlinkClick r:id="rId5"/>
+                                    <a:hlinkClick r:id="rId24"/>
                                   </pic:cNvPr>
                                   <pic:cNvPicPr/>
                                 </pic:nvPicPr>
                                 <pic:blipFill>
-                                  <a:blip r:embed="rId6"/>
+                                  <a:blip r:embed="rId25"/>
                                   <a:stretch>
                                     <a:fillRect/>
                                   </a:stretch>
@@ -10533,7 +10453,7 @@
                           <wp:extent cx="180000" cy="180000"/>
                           <wp:effectExtent l="0" t="0" r="0" b="0"/>
                           <wp:docPr id="20" name="Picture 20">
-                            <a:hlinkClick xmlns:a="http://schemas.openxmlformats.org/drawingml/2006/main" r:id="rId7"/>
+                            <a:hlinkClick xmlns:a="http://schemas.openxmlformats.org/drawingml/2006/main" r:id="rId26"/>
                           </wp:docPr>
                           <wp:cNvGraphicFramePr>
                             <a:graphicFrameLocks xmlns:a="http://schemas.openxmlformats.org/drawingml/2006/main" noChangeAspect="1"/>
@@ -10543,20 +10463,20 @@
                               <pic:pic xmlns:pic="http://schemas.openxmlformats.org/drawingml/2006/picture">
                                 <pic:nvPicPr>
                                   <pic:cNvPr id="20" name="Picture 20">
-                                    <a:hlinkClick r:id="rId7"/>
+                                    <a:hlinkClick r:id="rId26"/>
                                   </pic:cNvPr>
                                   <pic:cNvPicPr>
                                     <a:picLocks noChangeAspect="1" noChangeArrowheads="1"/>
                                   </pic:cNvPicPr>
                                 </pic:nvPicPr>
                                 <pic:blipFill>
-                                  <a:blip r:embed="rId8">
+                                  <a:blip r:embed="rId27">
                                     <a:extLst>
                                       <a:ext uri="{28A0092B-C50C-407E-A947-70E740481C1C}">
                                         <a14:useLocalDpi xmlns:a14="http://schemas.microsoft.com/office/drawing/2010/main" val="0"/>
                                       </a:ext>
                                       <a:ext uri="{837473B0-CC2E-450A-ABE3-18F120FF3D39}">
-                                        <a1611:picAttrSrcUrl xmlns:a1611="http://schemas.microsoft.com/office/drawing/2016/11/main" r:id="rId9"/>
+                                        <a1611:picAttrSrcUrl xmlns:a1611="http://schemas.microsoft.com/office/drawing/2016/11/main" r:id="rId28"/>
                                       </a:ext>
                                     </a:extLst>
                                   </a:blip>
@@ -10602,7 +10522,7 @@
                           <wp:extent cx="180000" cy="180000"/>
                           <wp:effectExtent l="0" t="0" r="0" b="0"/>
                           <wp:docPr id="7" name="Picture 7" title="Software University @ Twitter">
-                            <a:hlinkClick xmlns:a="http://schemas.openxmlformats.org/drawingml/2006/main" r:id="rId10"/>
+                            <a:hlinkClick xmlns:a="http://schemas.openxmlformats.org/drawingml/2006/main" r:id="rId29"/>
                           </wp:docPr>
                           <wp:cNvGraphicFramePr>
                             <a:graphicFrameLocks xmlns:a="http://schemas.openxmlformats.org/drawingml/2006/main" noChangeAspect="1"/>
@@ -10612,12 +10532,12 @@
                               <pic:pic xmlns:pic="http://schemas.openxmlformats.org/drawingml/2006/picture">
                                 <pic:nvPicPr>
                                   <pic:cNvPr id="7" name="Picture 7" title="Software University @ Twitter">
-                                    <a:hlinkClick r:id="rId10"/>
+                                    <a:hlinkClick r:id="rId29"/>
                                   </pic:cNvPr>
                                   <pic:cNvPicPr/>
                                 </pic:nvPicPr>
                                 <pic:blipFill>
-                                  <a:blip r:embed="rId11"/>
+                                  <a:blip r:embed="rId30"/>
                                   <a:stretch>
                                     <a:fillRect/>
                                   </a:stretch>
@@ -10655,7 +10575,7 @@
                           <wp:extent cx="180000" cy="180000"/>
                           <wp:effectExtent l="0" t="0" r="0" b="0"/>
                           <wp:docPr id="17" name="Picture 17" title="Software University @ YouTube">
-                            <a:hlinkClick xmlns:a="http://schemas.openxmlformats.org/drawingml/2006/main" r:id="rId12"/>
+                            <a:hlinkClick xmlns:a="http://schemas.openxmlformats.org/drawingml/2006/main" r:id="rId31"/>
                           </wp:docPr>
                           <wp:cNvGraphicFramePr>
                             <a:graphicFrameLocks xmlns:a="http://schemas.openxmlformats.org/drawingml/2006/main" noChangeAspect="1"/>
@@ -10665,12 +10585,12 @@
                               <pic:pic xmlns:pic="http://schemas.openxmlformats.org/drawingml/2006/picture">
                                 <pic:nvPicPr>
                                   <pic:cNvPr id="17" name="Picture 17" title="Software University @ YouTube">
-                                    <a:hlinkClick r:id="rId12"/>
+                                    <a:hlinkClick r:id="rId31"/>
                                   </pic:cNvPr>
                                   <pic:cNvPicPr/>
                                 </pic:nvPicPr>
                                 <pic:blipFill>
-                                  <a:blip r:embed="rId13"/>
+                                  <a:blip r:embed="rId32"/>
                                   <a:stretch>
                                     <a:fillRect/>
                                   </a:stretch>
@@ -10708,7 +10628,7 @@
                           <wp:extent cx="180000" cy="180000"/>
                           <wp:effectExtent l="0" t="0" r="0" b="0"/>
                           <wp:docPr id="21" name="Picture 21">
-                            <a:hlinkClick xmlns:a="http://schemas.openxmlformats.org/drawingml/2006/main" r:id="rId14"/>
+                            <a:hlinkClick xmlns:a="http://schemas.openxmlformats.org/drawingml/2006/main" r:id="rId33"/>
                           </wp:docPr>
                           <wp:cNvGraphicFramePr>
                             <a:graphicFrameLocks xmlns:a="http://schemas.openxmlformats.org/drawingml/2006/main" noChangeAspect="1"/>
@@ -10718,14 +10638,14 @@
                               <pic:pic xmlns:pic="http://schemas.openxmlformats.org/drawingml/2006/picture">
                                 <pic:nvPicPr>
                                   <pic:cNvPr id="21" name="Picture 21">
-                                    <a:hlinkClick r:id="rId14"/>
+                                    <a:hlinkClick r:id="rId33"/>
                                   </pic:cNvPr>
                                   <pic:cNvPicPr>
                                     <a:picLocks noChangeAspect="1" noChangeArrowheads="1"/>
                                   </pic:cNvPicPr>
                                 </pic:nvPicPr>
                                 <pic:blipFill rotWithShape="1">
-                                  <a:blip r:embed="rId15">
+                                  <a:blip r:embed="rId34">
                                     <a:extLst>
                                       <a:ext uri="{28A0092B-C50C-407E-A947-70E740481C1C}">
                                         <a14:useLocalDpi xmlns:a14="http://schemas.microsoft.com/office/drawing/2010/main" val="0"/>
@@ -10777,7 +10697,7 @@
                           <wp:extent cx="180000" cy="180000"/>
                           <wp:effectExtent l="0" t="0" r="0" b="0"/>
                           <wp:docPr id="22" name="Picture 22">
-                            <a:hlinkClick xmlns:a="http://schemas.openxmlformats.org/drawingml/2006/main" r:id="rId16"/>
+                            <a:hlinkClick xmlns:a="http://schemas.openxmlformats.org/drawingml/2006/main" r:id="rId35"/>
                           </wp:docPr>
                           <wp:cNvGraphicFramePr>
                             <a:graphicFrameLocks xmlns:a="http://schemas.openxmlformats.org/drawingml/2006/main" noChangeAspect="1"/>
@@ -10787,14 +10707,14 @@
                               <pic:pic xmlns:pic="http://schemas.openxmlformats.org/drawingml/2006/picture">
                                 <pic:nvPicPr>
                                   <pic:cNvPr id="22" name="Picture 22">
-                                    <a:hlinkClick r:id="rId16"/>
+                                    <a:hlinkClick r:id="rId35"/>
                                   </pic:cNvPr>
                                   <pic:cNvPicPr>
                                     <a:picLocks noChangeAspect="1" noChangeArrowheads="1"/>
                                   </pic:cNvPicPr>
                                 </pic:nvPicPr>
                                 <pic:blipFill>
-                                  <a:blip r:embed="rId17">
+                                  <a:blip r:embed="rId36">
                                     <a:extLst>
                                       <a:ext uri="{28A0092B-C50C-407E-A947-70E740481C1C}">
                                         <a14:useLocalDpi xmlns:a14="http://schemas.microsoft.com/office/drawing/2010/main" val="0"/>
@@ -10843,7 +10763,7 @@
                           <wp:extent cx="180000" cy="180000"/>
                           <wp:effectExtent l="0" t="0" r="0" b="0"/>
                           <wp:docPr id="23" name="Picture 23" title="Software University: Email Us">
-                            <a:hlinkClick xmlns:a="http://schemas.openxmlformats.org/drawingml/2006/main" r:id="rId18"/>
+                            <a:hlinkClick xmlns:a="http://schemas.openxmlformats.org/drawingml/2006/main" r:id="rId37"/>
                           </wp:docPr>
                           <wp:cNvGraphicFramePr>
                             <a:graphicFrameLocks xmlns:a="http://schemas.openxmlformats.org/drawingml/2006/main" noChangeAspect="1"/>
@@ -10853,12 +10773,12 @@
                               <pic:pic xmlns:pic="http://schemas.openxmlformats.org/drawingml/2006/picture">
                                 <pic:nvPicPr>
                                   <pic:cNvPr id="23" name="Picture 23" title="Software University: Email Us">
-                                    <a:hlinkClick r:id="rId18"/>
+                                    <a:hlinkClick r:id="rId37"/>
                                   </pic:cNvPr>
                                   <pic:cNvPicPr/>
                                 </pic:nvPicPr>
                                 <pic:blipFill>
-                                  <a:blip r:embed="rId19"/>
+                                  <a:blip r:embed="rId38"/>
                                   <a:stretch>
                                     <a:fillRect/>
                                   </a:stretch>
@@ -10903,7 +10823,7 @@
           <wp:effectExtent l="0" t="0" r="0" b="5715"/>
           <wp:wrapSquare wrapText="bothSides"/>
           <wp:docPr id="1" name="Picture 1">
-            <a:hlinkClick xmlns:a="http://schemas.openxmlformats.org/drawingml/2006/main" r:id="rId1"/>
+            <a:hlinkClick xmlns:a="http://schemas.openxmlformats.org/drawingml/2006/main" r:id="rId20"/>
           </wp:docPr>
           <wp:cNvGraphicFramePr>
             <a:graphicFrameLocks xmlns:a="http://schemas.openxmlformats.org/drawingml/2006/main" noChangeAspect="1"/>
@@ -10920,7 +10840,7 @@
                   </pic:cNvPicPr>
                 </pic:nvPicPr>
                 <pic:blipFill>
-                  <a:blip r:embed="rId21">
+                  <a:blip r:embed="rId39">
                     <a:extLst>
                       <a:ext uri="{28A0092B-C50C-407E-A947-70E740481C1C}">
                         <a14:useLocalDpi xmlns:a14="http://schemas.microsoft.com/office/drawing/2010/main" val="0"/>

</xml_diff>

<commit_message>
Minor fixes on 10.2-GUI-Apps-Streams-and-Files-Exercises
</commit_message>
<xml_diff>
--- a/Courses/Software-Sciences/Module-2-DS-and-Algo/10.2-GUI-Apps-Streams-&-Files/10.2-GUI-Apps-Streams-and-Files-Exercises.docx
+++ b/Courses/Software-Sciences/Module-2-DS-and-Algo/10.2-GUI-Apps-Streams-&-Files/10.2-GUI-Apps-Streams-and-Files-Exercises.docx
@@ -114,7 +114,6 @@
     </w:p>
     <w:p>
       <w:pPr>
-        <w:ind w:left="426" w:hanging="426"/>
         <w:rPr>
           <w:lang w:val="bg-BG"/>
         </w:rPr>
@@ -122,18 +121,13 @@
       <w:r>
         <w:rPr>
           <w:noProof/>
+          <w:lang w:val="bg-BG"/>
         </w:rPr>
         <w:drawing>
-          <wp:inline distT="0" distB="0" distL="0" distR="0" wp14:anchorId="30E65A7B" wp14:editId="75973E93">
-            <wp:extent cx="5965888" cy="2983230"/>
-            <wp:effectExtent l="152400" t="114300" r="149225" b="121920"/>
-            <wp:docPr id="8" name="Картина 7">
-              <a:extLst xmlns:a="http://schemas.openxmlformats.org/drawingml/2006/main">
-                <a:ext uri="{FF2B5EF4-FFF2-40B4-BE49-F238E27FC236}">
-                  <a16:creationId xmlns:a16="http://schemas.microsoft.com/office/drawing/2014/main" id="{FB856AAD-CDAB-1BE1-5EF9-D68D52973260}"/>
-                </a:ext>
-              </a:extLst>
-            </wp:docPr>
+          <wp:inline distT="0" distB="0" distL="0" distR="0" wp14:anchorId="7608BB18" wp14:editId="47FE7D22">
+            <wp:extent cx="6098202" cy="3245167"/>
+            <wp:effectExtent l="19050" t="19050" r="17145" b="12700"/>
+            <wp:docPr id="1333922144" name="Картина 1"/>
             <wp:cNvGraphicFramePr>
               <a:graphicFrameLocks xmlns:a="http://schemas.openxmlformats.org/drawingml/2006/main" noChangeAspect="1"/>
             </wp:cNvGraphicFramePr>
@@ -141,16 +135,8 @@
               <a:graphicData uri="http://schemas.openxmlformats.org/drawingml/2006/picture">
                 <pic:pic xmlns:pic="http://schemas.openxmlformats.org/drawingml/2006/picture">
                   <pic:nvPicPr>
-                    <pic:cNvPr id="8" name="Картина 7">
-                      <a:extLst>
-                        <a:ext uri="{FF2B5EF4-FFF2-40B4-BE49-F238E27FC236}">
-                          <a16:creationId xmlns:a16="http://schemas.microsoft.com/office/drawing/2014/main" id="{FB856AAD-CDAB-1BE1-5EF9-D68D52973260}"/>
-                        </a:ext>
-                      </a:extLst>
-                    </pic:cNvPr>
-                    <pic:cNvPicPr>
-                      <a:picLocks noChangeAspect="1"/>
-                    </pic:cNvPicPr>
+                    <pic:cNvPr id="1333922144" name=""/>
+                    <pic:cNvPicPr/>
                   </pic:nvPicPr>
                   <pic:blipFill>
                     <a:blip r:embed="rId8"/>
@@ -161,7 +147,7 @@
                   <pic:spPr>
                     <a:xfrm>
                       <a:off x="0" y="0"/>
-                      <a:ext cx="5966797" cy="2983685"/>
+                      <a:ext cx="6106279" cy="3249465"/>
                     </a:xfrm>
                     <a:prstGeom prst="rect">
                       <a:avLst/>
@@ -173,13 +159,6 @@
                         </a:schemeClr>
                       </a:solidFill>
                     </a:ln>
-                    <a:effectLst>
-                      <a:outerShdw blurRad="63500" sx="102000" sy="102000" algn="ctr" rotWithShape="0">
-                        <a:prstClr val="black">
-                          <a:alpha val="40000"/>
-                        </a:prstClr>
-                      </a:outerShdw>
-                    </a:effectLst>
                   </pic:spPr>
                 </pic:pic>
               </a:graphicData>
@@ -423,6 +402,14 @@
           <w:bCs/>
         </w:rPr>
         <w:t>AppTextFile</w:t>
+      </w:r>
+      <w:r>
+        <w:rPr>
+          <w:rFonts w:ascii="Consolas" w:hAnsi="Consolas" w:cs="Consolas"/>
+          <w:b/>
+          <w:bCs/>
+        </w:rPr>
+        <w:t>s</w:t>
       </w:r>
       <w:r>
         <w:rPr>
@@ -1666,8 +1653,26 @@
         <w:rPr>
           <w:lang w:val="bg-BG"/>
         </w:rPr>
-        <w:t>Добавете необходимите контроли – два текстови полета (</w:t>
-      </w:r>
+        <w:t xml:space="preserve">Добавете необходимите контроли – </w:t>
+      </w:r>
+      <w:proofErr w:type="spellStart"/>
+      <w:r>
+        <w:rPr>
+          <w:lang w:val="bg-BG"/>
+        </w:rPr>
+        <w:t>дв</w:t>
+      </w:r>
+      <w:proofErr w:type="spellEnd"/>
+      <w:r>
+        <w:t>e</w:t>
+      </w:r>
+      <w:r>
+        <w:rPr>
+          <w:lang w:val="bg-BG"/>
+        </w:rPr>
+        <w:t xml:space="preserve"> текстови полета (</w:t>
+      </w:r>
+      <w:proofErr w:type="spellStart"/>
       <w:r>
         <w:rPr>
           <w:b/>
@@ -1676,12 +1681,14 @@
         </w:rPr>
         <w:t>TextBox</w:t>
       </w:r>
+      <w:proofErr w:type="spellEnd"/>
       <w:r>
         <w:rPr>
           <w:lang w:val="bg-BG"/>
         </w:rPr>
         <w:t>) и три бутона (</w:t>
       </w:r>
+      <w:proofErr w:type="spellStart"/>
       <w:r>
         <w:rPr>
           <w:b/>
@@ -1690,6 +1697,7 @@
         </w:rPr>
         <w:t>Button</w:t>
       </w:r>
+      <w:proofErr w:type="spellEnd"/>
       <w:r>
         <w:rPr>
           <w:lang w:val="bg-BG"/>
@@ -1709,19 +1717,14 @@
       <w:r>
         <w:rPr>
           <w:noProof/>
+          <w:lang w:val="bg-BG"/>
         </w:rPr>
         <w:lastRenderedPageBreak/>
         <w:drawing>
-          <wp:inline distT="0" distB="0" distL="0" distR="0" wp14:anchorId="5572E1F4" wp14:editId="4EC4878E">
-            <wp:extent cx="5954232" cy="4391773"/>
-            <wp:effectExtent l="19050" t="19050" r="27940" b="27940"/>
-            <wp:docPr id="265146357" name="Картина 265146357">
-              <a:extLst xmlns:a="http://schemas.openxmlformats.org/drawingml/2006/main">
-                <a:ext uri="{FF2B5EF4-FFF2-40B4-BE49-F238E27FC236}">
-                  <a16:creationId xmlns:a16="http://schemas.microsoft.com/office/drawing/2014/main" id="{FE84E52E-DCEF-3CE9-A2B5-D80943E8F3C9}"/>
-                </a:ext>
-              </a:extLst>
-            </wp:docPr>
+          <wp:inline distT="0" distB="0" distL="0" distR="0" wp14:anchorId="6E24C36F" wp14:editId="1DFAB566">
+            <wp:extent cx="4967288" cy="3349766"/>
+            <wp:effectExtent l="19050" t="19050" r="24130" b="22225"/>
+            <wp:docPr id="191174650" name="Картина 1"/>
             <wp:cNvGraphicFramePr>
               <a:graphicFrameLocks xmlns:a="http://schemas.openxmlformats.org/drawingml/2006/main" noChangeAspect="1"/>
             </wp:cNvGraphicFramePr>
@@ -1729,16 +1732,8 @@
               <a:graphicData uri="http://schemas.openxmlformats.org/drawingml/2006/picture">
                 <pic:pic xmlns:pic="http://schemas.openxmlformats.org/drawingml/2006/picture">
                   <pic:nvPicPr>
-                    <pic:cNvPr id="9" name="Картина 8">
-                      <a:extLst>
-                        <a:ext uri="{FF2B5EF4-FFF2-40B4-BE49-F238E27FC236}">
-                          <a16:creationId xmlns:a16="http://schemas.microsoft.com/office/drawing/2014/main" id="{FE84E52E-DCEF-3CE9-A2B5-D80943E8F3C9}"/>
-                        </a:ext>
-                      </a:extLst>
-                    </pic:cNvPr>
-                    <pic:cNvPicPr>
-                      <a:picLocks noChangeAspect="1"/>
-                    </pic:cNvPicPr>
+                    <pic:cNvPr id="191174650" name=""/>
+                    <pic:cNvPicPr/>
                   </pic:nvPicPr>
                   <pic:blipFill>
                     <a:blip r:embed="rId19"/>
@@ -1749,7 +1744,7 @@
                   <pic:spPr>
                     <a:xfrm>
                       <a:off x="0" y="0"/>
-                      <a:ext cx="5960444" cy="4396355"/>
+                      <a:ext cx="4979117" cy="3357743"/>
                     </a:xfrm>
                     <a:prstGeom prst="rect">
                       <a:avLst/>
@@ -2119,7 +2114,7 @@
         <w:rPr>
           <w:rFonts w:cstheme="minorHAnsi"/>
         </w:rPr>
-        <w:t>Статистика на думите</w:t>
+        <w:t>Статистика</w:t>
       </w:r>
       <w:r>
         <w:rPr>
@@ -2271,7 +2266,9 @@
     </w:p>
     <w:p>
       <w:pPr>
+        <w:pStyle w:val="ac"/>
         <w:spacing w:before="0" w:after="160"/>
+        <w:ind w:left="360"/>
         <w:rPr>
           <w:lang w:val="bg-BG"/>
         </w:rPr>
@@ -2281,10 +2278,148 @@
           <w:noProof/>
         </w:rPr>
         <w:lastRenderedPageBreak/>
+        <mc:AlternateContent>
+          <mc:Choice Requires="wps">
+            <w:drawing>
+              <wp:anchor distT="0" distB="0" distL="114300" distR="114300" simplePos="0" relativeHeight="251706196" behindDoc="0" locked="0" layoutInCell="1" allowOverlap="1" wp14:anchorId="60C7BA76" wp14:editId="74435119">
+                <wp:simplePos x="0" y="0"/>
+                <wp:positionH relativeFrom="margin">
+                  <wp:posOffset>4302125</wp:posOffset>
+                </wp:positionH>
+                <wp:positionV relativeFrom="paragraph">
+                  <wp:posOffset>3132772</wp:posOffset>
+                </wp:positionV>
+                <wp:extent cx="1401443" cy="123226"/>
+                <wp:effectExtent l="19050" t="19050" r="46990" b="29210"/>
+                <wp:wrapNone/>
+                <wp:docPr id="2105455608" name="Правоъгълник 1"/>
+                <wp:cNvGraphicFramePr/>
+                <a:graphic xmlns:a="http://schemas.openxmlformats.org/drawingml/2006/main">
+                  <a:graphicData uri="http://schemas.microsoft.com/office/word/2010/wordprocessingShape">
+                    <wps:wsp>
+                      <wps:cNvSpPr/>
+                      <wps:spPr bwMode="auto">
+                        <a:xfrm>
+                          <a:off x="0" y="0"/>
+                          <a:ext cx="1401443" cy="123226"/>
+                        </a:xfrm>
+                        <a:prstGeom prst="rect">
+                          <a:avLst/>
+                        </a:prstGeom>
+                        <a:noFill/>
+                        <a:ln w="57150">
+                          <a:solidFill>
+                            <a:srgbClr val="0C00A4"/>
+                          </a:solidFill>
+                        </a:ln>
+                        <a:effectLst/>
+                      </wps:spPr>
+                      <wps:style>
+                        <a:lnRef idx="2">
+                          <a:schemeClr val="accent1">
+                            <a:shade val="50000"/>
+                          </a:schemeClr>
+                        </a:lnRef>
+                        <a:fillRef idx="1001">
+                          <a:schemeClr val="dk2"/>
+                        </a:fillRef>
+                        <a:effectRef idx="0">
+                          <a:schemeClr val="accent1"/>
+                        </a:effectRef>
+                        <a:fontRef idx="minor">
+                          <a:schemeClr val="lt1"/>
+                        </a:fontRef>
+                      </wps:style>
+                      <wps:bodyPr rot="0" spcFirstLastPara="0" vert="horz" wrap="square" lIns="91440" tIns="45720" rIns="91440" bIns="45720" numCol="1" spcCol="0" rtlCol="0" fromWordArt="0" anchor="ctr" anchorCtr="0" forceAA="0" compatLnSpc="1">
+                        <a:prstTxWarp prst="textNoShape">
+                          <a:avLst/>
+                        </a:prstTxWarp>
+                        <a:noAutofit/>
+                      </wps:bodyPr>
+                    </wps:wsp>
+                  </a:graphicData>
+                </a:graphic>
+              </wp:anchor>
+            </w:drawing>
+          </mc:Choice>
+          <mc:Fallback>
+            <w:pict>
+              <v:rect w14:anchorId="272CC59C" id="Правоъгълник 1" o:spid="_x0000_s1026" style="position:absolute;margin-left:338.75pt;margin-top:246.65pt;width:110.35pt;height:9.7pt;z-index:251706196;visibility:visible;mso-wrap-style:square;mso-wrap-distance-left:9pt;mso-wrap-distance-top:0;mso-wrap-distance-right:9pt;mso-wrap-distance-bottom:0;mso-position-horizontal:absolute;mso-position-horizontal-relative:margin;mso-position-vertical:absolute;mso-position-vertical-relative:text;v-text-anchor:middle" o:gfxdata="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" filled="f" strokecolor="#0c00a4" strokeweight="4.5pt">
+                <w10:wrap anchorx="margin"/>
+              </v:rect>
+            </w:pict>
+          </mc:Fallback>
+        </mc:AlternateContent>
+      </w:r>
+      <w:r>
+        <w:rPr>
+          <w:noProof/>
+          <w:lang w:val="bg-BG"/>
+        </w:rPr>
+        <w:drawing>
+          <wp:anchor distT="0" distB="0" distL="114300" distR="114300" simplePos="0" relativeHeight="251706026" behindDoc="0" locked="0" layoutInCell="1" allowOverlap="1" wp14:anchorId="3D0CB053" wp14:editId="0225B442">
+            <wp:simplePos x="0" y="0"/>
+            <wp:positionH relativeFrom="margin">
+              <wp:align>left</wp:align>
+            </wp:positionH>
+            <wp:positionV relativeFrom="paragraph">
+              <wp:posOffset>38100</wp:posOffset>
+            </wp:positionV>
+            <wp:extent cx="5787390" cy="3919220"/>
+            <wp:effectExtent l="0" t="0" r="3810" b="5080"/>
+            <wp:wrapTopAndBottom/>
+            <wp:docPr id="89032032" name="Картина 1"/>
+            <wp:cNvGraphicFramePr>
+              <a:graphicFrameLocks xmlns:a="http://schemas.openxmlformats.org/drawingml/2006/main" noChangeAspect="1"/>
+            </wp:cNvGraphicFramePr>
+            <a:graphic xmlns:a="http://schemas.openxmlformats.org/drawingml/2006/main">
+              <a:graphicData uri="http://schemas.openxmlformats.org/drawingml/2006/picture">
+                <pic:pic xmlns:pic="http://schemas.openxmlformats.org/drawingml/2006/picture">
+                  <pic:nvPicPr>
+                    <pic:cNvPr id="89032032" name=""/>
+                    <pic:cNvPicPr/>
+                  </pic:nvPicPr>
+                  <pic:blipFill>
+                    <a:blip r:embed="rId20">
+                      <a:extLst>
+                        <a:ext uri="{28A0092B-C50C-407E-A947-70E740481C1C}">
+                          <a14:useLocalDpi xmlns:a14="http://schemas.microsoft.com/office/drawing/2010/main" val="0"/>
+                        </a:ext>
+                      </a:extLst>
+                    </a:blip>
+                    <a:stretch>
+                      <a:fillRect/>
+                    </a:stretch>
+                  </pic:blipFill>
+                  <pic:spPr>
+                    <a:xfrm>
+                      <a:off x="0" y="0"/>
+                      <a:ext cx="5787390" cy="3919220"/>
+                    </a:xfrm>
+                    <a:prstGeom prst="rect">
+                      <a:avLst/>
+                    </a:prstGeom>
+                  </pic:spPr>
+                </pic:pic>
+              </a:graphicData>
+            </a:graphic>
+            <wp14:sizeRelH relativeFrom="margin">
+              <wp14:pctWidth>0</wp14:pctWidth>
+            </wp14:sizeRelH>
+            <wp14:sizeRelV relativeFrom="margin">
+              <wp14:pctHeight>0</wp14:pctHeight>
+            </wp14:sizeRelV>
+          </wp:anchor>
+        </w:drawing>
+      </w:r>
+      <w:r>
+        <w:rPr>
+          <w:noProof/>
+        </w:rPr>
         <mc:AlternateContent>
           <mc:Choice Requires="wpg">
             <w:drawing>
-              <wp:anchor distT="0" distB="0" distL="114300" distR="114300" simplePos="0" relativeHeight="251691008" behindDoc="0" locked="0" layoutInCell="1" allowOverlap="1" wp14:anchorId="4DF9E0CF" wp14:editId="4A70C8F2">
+              <wp:anchor distT="0" distB="0" distL="114300" distR="114300" simplePos="0" relativeHeight="251691008" behindDoc="0" locked="0" layoutInCell="1" allowOverlap="1" wp14:anchorId="4DF9E0CF" wp14:editId="7EAC7730">
                 <wp:simplePos x="0" y="0"/>
                 <wp:positionH relativeFrom="margin">
                   <wp:posOffset>116958</wp:posOffset>
@@ -2329,7 +2464,7 @@
                           </pic:cNvPicPr>
                         </pic:nvPicPr>
                         <pic:blipFill>
-                          <a:blip r:embed="rId20"/>
+                          <a:blip r:embed="rId21"/>
                           <a:stretch>
                             <a:fillRect/>
                           </a:stretch>
@@ -2413,9 +2548,28 @@
           </mc:Choice>
           <mc:Fallback>
             <w:pict>
-              <v:group w14:anchorId="4D0EBB93" id="Групиране 10" o:spid="_x0000_s1026" style="position:absolute;margin-left:9.2pt;margin-top:332.6pt;width:227.8pt;height:269.65pt;z-index:251691008;mso-position-horizontal-relative:margin;mso-width-relative:margin;mso-height-relative:margin" coordsize="24577,30103" o:gfxdata="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">
+              <v:group w14:anchorId="4F8C91F3" id="Групиране 10" o:spid="_x0000_s1026" style="position:absolute;margin-left:9.2pt;margin-top:332.6pt;width:227.8pt;height:269.65pt;z-index:251691008;mso-position-horizontal-relative:margin;mso-width-relative:margin;mso-height-relative:margin" coordsize="24577,30103" o:gfxdata="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">
+                <v:shapetype id="_x0000_t75" coordsize="21600,21600" o:spt="75" o:preferrelative="t" path="m@4@5l@4@11@9@11@9@5xe" filled="f" stroked="f">
+                  <v:stroke joinstyle="miter"/>
+                  <v:formulas>
+                    <v:f eqn="if lineDrawn pixelLineWidth 0"/>
+                    <v:f eqn="sum @0 1 0"/>
+                    <v:f eqn="sum 0 0 @1"/>
+                    <v:f eqn="prod @2 1 2"/>
+                    <v:f eqn="prod @3 21600 pixelWidth"/>
+                    <v:f eqn="prod @3 21600 pixelHeight"/>
+                    <v:f eqn="sum @0 0 1"/>
+                    <v:f eqn="prod @6 1 2"/>
+                    <v:f eqn="prod @7 21600 pixelWidth"/>
+                    <v:f eqn="sum @8 21600 0"/>
+                    <v:f eqn="prod @7 21600 pixelHeight"/>
+                    <v:f eqn="sum @10 21600 0"/>
+                  </v:formulas>
+                  <v:path o:extrusionok="f" gradientshapeok="t" o:connecttype="rect"/>
+                  <o:lock v:ext="edit" aspectratio="t"/>
+                </v:shapetype>
                 <v:shape id="Картина 625300622" o:spid="_x0000_s1027" type="#_x0000_t75" style="position:absolute;width:24577;height:30103;visibility:visible;mso-wrap-style:square" o:gfxdata="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" stroked="t" strokecolor="#bfbfbf [2412]">
-                  <v:imagedata r:id="rId21" o:title=""/>
+                  <v:imagedata r:id="rId22" o:title=""/>
                   <v:path arrowok="t"/>
                 </v:shape>
                 <v:rect id="Правоъгълник 897409407" o:spid="_x0000_s1028" style="position:absolute;left:900;top:21106;width:22499;height:1800;visibility:visible;mso-wrap-style:square;v-text-anchor:middle" o:gfxdata="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" filled="f" strokecolor="#0c00a4" strokeweight="4.5pt"/>
@@ -2425,154 +2579,6 @@
           </mc:Fallback>
         </mc:AlternateContent>
       </w:r>
-      <w:r>
-        <w:rPr>
-          <w:noProof/>
-        </w:rPr>
-        <mc:AlternateContent>
-          <mc:Choice Requires="wpg">
-            <w:drawing>
-              <wp:anchor distT="0" distB="0" distL="114300" distR="114300" simplePos="0" relativeHeight="251701248" behindDoc="1" locked="0" layoutInCell="1" allowOverlap="1" wp14:anchorId="07751CD6" wp14:editId="09FB313A">
-                <wp:simplePos x="0" y="0"/>
-                <wp:positionH relativeFrom="margin">
-                  <wp:posOffset>-635</wp:posOffset>
-                </wp:positionH>
-                <wp:positionV relativeFrom="paragraph">
-                  <wp:posOffset>300355</wp:posOffset>
-                </wp:positionV>
-                <wp:extent cx="5607050" cy="3808095"/>
-                <wp:effectExtent l="19050" t="19050" r="12700" b="20955"/>
-                <wp:wrapTopAndBottom/>
-                <wp:docPr id="10" name="Групиране 9">
-                  <a:extLst xmlns:a="http://schemas.openxmlformats.org/drawingml/2006/main">
-                    <a:ext uri="{FF2B5EF4-FFF2-40B4-BE49-F238E27FC236}">
-                      <a16:creationId xmlns:a16="http://schemas.microsoft.com/office/drawing/2014/main" id="{A2F7C566-545D-DCDB-D73F-590365B2EFCC}"/>
-                    </a:ext>
-                  </a:extLst>
-                </wp:docPr>
-                <wp:cNvGraphicFramePr/>
-                <a:graphic xmlns:a="http://schemas.openxmlformats.org/drawingml/2006/main">
-                  <a:graphicData uri="http://schemas.microsoft.com/office/word/2010/wordprocessingGroup">
-                    <wpg:wgp>
-                      <wpg:cNvGrpSpPr/>
-                      <wpg:grpSpPr>
-                        <a:xfrm>
-                          <a:off x="0" y="0"/>
-                          <a:ext cx="5607050" cy="3808095"/>
-                          <a:chOff x="0" y="0"/>
-                          <a:chExt cx="6121391" cy="4171982"/>
-                        </a:xfrm>
-                      </wpg:grpSpPr>
-                      <pic:pic xmlns:pic="http://schemas.openxmlformats.org/drawingml/2006/picture">
-                        <pic:nvPicPr>
-                          <pic:cNvPr id="1060263658" name="Картина 1060263658">
-                            <a:extLst>
-                              <a:ext uri="{FF2B5EF4-FFF2-40B4-BE49-F238E27FC236}">
-                                <a16:creationId xmlns:a16="http://schemas.microsoft.com/office/drawing/2014/main" id="{801770C1-A2C9-2AB5-A939-FB489059C054}"/>
-                              </a:ext>
-                            </a:extLst>
-                          </pic:cNvPr>
-                          <pic:cNvPicPr>
-                            <a:picLocks noChangeAspect="1"/>
-                          </pic:cNvPicPr>
-                        </pic:nvPicPr>
-                        <pic:blipFill>
-                          <a:blip r:embed="rId22"/>
-                          <a:stretch>
-                            <a:fillRect/>
-                          </a:stretch>
-                        </pic:blipFill>
-                        <pic:spPr>
-                          <a:xfrm>
-                            <a:off x="0" y="0"/>
-                            <a:ext cx="6121391" cy="4171982"/>
-                          </a:xfrm>
-                          <a:prstGeom prst="rect">
-                            <a:avLst/>
-                          </a:prstGeom>
-                          <a:ln>
-                            <a:solidFill>
-                              <a:schemeClr val="bg1">
-                                <a:lumMod val="75000"/>
-                              </a:schemeClr>
-                            </a:solidFill>
-                          </a:ln>
-                        </pic:spPr>
-                      </pic:pic>
-                      <wps:wsp>
-                        <wps:cNvPr id="1551107640" name="Правоъгълник 1551107640">
-                          <a:extLst>
-                            <a:ext uri="{FF2B5EF4-FFF2-40B4-BE49-F238E27FC236}">
-                              <a16:creationId xmlns:a16="http://schemas.microsoft.com/office/drawing/2014/main" id="{20FA9D67-0075-8EF2-7688-212F1F41B355}"/>
-                            </a:ext>
-                          </a:extLst>
-                        </wps:cNvPr>
-                        <wps:cNvSpPr/>
-                        <wps:spPr bwMode="auto">
-                          <a:xfrm>
-                            <a:off x="4325993" y="3523983"/>
-                            <a:ext cx="1529999" cy="135001"/>
-                          </a:xfrm>
-                          <a:prstGeom prst="rect">
-                            <a:avLst/>
-                          </a:prstGeom>
-                          <a:noFill/>
-                          <a:ln w="57150">
-                            <a:solidFill>
-                              <a:srgbClr val="0C00A4"/>
-                            </a:solidFill>
-                          </a:ln>
-                          <a:effectLst/>
-                        </wps:spPr>
-                        <wps:style>
-                          <a:lnRef idx="2">
-                            <a:schemeClr val="accent1">
-                              <a:shade val="50000"/>
-                            </a:schemeClr>
-                          </a:lnRef>
-                          <a:fillRef idx="1001">
-                            <a:schemeClr val="dk2"/>
-                          </a:fillRef>
-                          <a:effectRef idx="0">
-                            <a:schemeClr val="accent1"/>
-                          </a:effectRef>
-                          <a:fontRef idx="minor">
-                            <a:schemeClr val="lt1"/>
-                          </a:fontRef>
-                        </wps:style>
-                        <wps:bodyPr rot="0" spcFirstLastPara="0" vert="horz" wrap="square" lIns="91440" tIns="45720" rIns="91440" bIns="45720" numCol="1" spcCol="0" rtlCol="0" fromWordArt="0" anchor="ctr" anchorCtr="0" forceAA="0" compatLnSpc="1">
-                          <a:prstTxWarp prst="textNoShape">
-                            <a:avLst/>
-                          </a:prstTxWarp>
-                          <a:noAutofit/>
-                        </wps:bodyPr>
-                      </wps:wsp>
-                    </wpg:wgp>
-                  </a:graphicData>
-                </a:graphic>
-                <wp14:sizeRelH relativeFrom="margin">
-                  <wp14:pctWidth>0</wp14:pctWidth>
-                </wp14:sizeRelH>
-                <wp14:sizeRelV relativeFrom="margin">
-                  <wp14:pctHeight>0</wp14:pctHeight>
-                </wp14:sizeRelV>
-              </wp:anchor>
-            </w:drawing>
-          </mc:Choice>
-          <mc:Fallback>
-            <w:pict>
-              <v:group w14:anchorId="5327CCD4" id="Групиране 9" o:spid="_x0000_s1026" style="position:absolute;margin-left:-.05pt;margin-top:23.65pt;width:441.5pt;height:299.85pt;z-index:-251615232;mso-position-horizontal-relative:margin;mso-width-relative:margin;mso-height-relative:margin" coordsize="61213,41719" o:gfxdata="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">
-                <v:shape id="Картина 1060263658" o:spid="_x0000_s1027" type="#_x0000_t75" style="position:absolute;width:61213;height:41719;visibility:visible;mso-wrap-style:square" o:gfxdata="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" stroked="t" strokecolor="#bfbfbf [2412]">
-                  <v:imagedata r:id="rId23" o:title=""/>
-                  <v:path arrowok="t"/>
-                </v:shape>
-                <v:rect id="Правоъгълник 1551107640" o:spid="_x0000_s1028" style="position:absolute;left:43259;top:35239;width:15300;height:1350;visibility:visible;mso-wrap-style:square;v-text-anchor:middle" o:gfxdata="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" filled="f" strokecolor="#0c00a4" strokeweight="4.5pt"/>
-                <w10:wrap type="topAndBottom" anchorx="margin"/>
-              </v:group>
-            </w:pict>
-          </mc:Fallback>
-        </mc:AlternateContent>
-      </w:r>
     </w:p>
     <w:p>
       <w:pPr>
@@ -2616,7 +2622,46 @@
         <w:rPr>
           <w:lang w:val="ru-RU"/>
         </w:rPr>
-        <w:t xml:space="preserve"> на textbox, съдържанието на файла ще бъде на редове</w:t>
+        <w:t xml:space="preserve"> на textbox,</w:t>
+      </w:r>
+      <w:r>
+        <w:rPr>
+          <w:lang w:val="ru-RU"/>
+        </w:rPr>
+        <w:t xml:space="preserve"> ще може да удължим </w:t>
+      </w:r>
+      <w:r>
+        <w:t>textbox-</w:t>
+      </w:r>
+      <w:r>
+        <w:rPr>
+          <w:lang w:val="bg-BG"/>
+        </w:rPr>
+        <w:t>а и така</w:t>
+      </w:r>
+      <w:r>
+        <w:rPr>
+          <w:lang w:val="ru-RU"/>
+        </w:rPr>
+        <w:t xml:space="preserve"> съдържанието на файла ще</w:t>
+      </w:r>
+      <w:r>
+        <w:rPr>
+          <w:lang w:val="ru-RU"/>
+        </w:rPr>
+        <w:t xml:space="preserve"> се </w:t>
+      </w:r>
+      <w:r>
+        <w:rPr>
+          <w:lang w:val="ru-RU"/>
+        </w:rPr>
+        <w:t xml:space="preserve">визуализира </w:t>
+      </w:r>
+      <w:r>
+        <w:rPr>
+          <w:lang w:val="ru-RU"/>
+        </w:rPr>
+        <w:t>на редове</w:t>
       </w:r>
     </w:p>
     <w:p>
@@ -2634,116 +2679,116 @@
         </w:rPr>
         <w:lastRenderedPageBreak/>
         <mc:AlternateContent>
-          <mc:Choice Requires="wpg">
+          <mc:Choice Requires="wps">
             <w:drawing>
-              <wp:inline distT="0" distB="0" distL="0" distR="0" wp14:anchorId="09743573" wp14:editId="45937F3B">
-                <wp:extent cx="5817709" cy="4342461"/>
-                <wp:effectExtent l="19050" t="19050" r="12065" b="20320"/>
-                <wp:docPr id="1432791332" name="Групиране 9"/>
+              <wp:anchor distT="0" distB="0" distL="114300" distR="114300" simplePos="0" relativeHeight="251708416" behindDoc="0" locked="0" layoutInCell="1" allowOverlap="1" wp14:anchorId="000CB167" wp14:editId="004F38FC">
+                <wp:simplePos x="0" y="0"/>
+                <wp:positionH relativeFrom="column">
+                  <wp:posOffset>5270818</wp:posOffset>
+                </wp:positionH>
+                <wp:positionV relativeFrom="paragraph">
+                  <wp:posOffset>3342323</wp:posOffset>
+                </wp:positionV>
+                <wp:extent cx="1432312" cy="179096"/>
+                <wp:effectExtent l="0" t="0" r="0" b="0"/>
+                <wp:wrapNone/>
+                <wp:docPr id="2078347575" name="Правоъгълник 1"/>
                 <wp:cNvGraphicFramePr/>
                 <a:graphic xmlns:a="http://schemas.openxmlformats.org/drawingml/2006/main">
-                  <a:graphicData uri="http://schemas.microsoft.com/office/word/2010/wordprocessingGroup">
-                    <wpg:wgp>
-                      <wpg:cNvGrpSpPr/>
-                      <wpg:grpSpPr>
+                  <a:graphicData uri="http://schemas.microsoft.com/office/word/2010/wordprocessingShape">
+                    <wps:wsp>
+                      <wps:cNvSpPr/>
+                      <wps:spPr bwMode="auto">
                         <a:xfrm>
                           <a:off x="0" y="0"/>
-                          <a:ext cx="5817709" cy="4342461"/>
-                          <a:chOff x="0" y="0"/>
-                          <a:chExt cx="5817709" cy="4342461"/>
+                          <a:ext cx="1432312" cy="179096"/>
                         </a:xfrm>
-                      </wpg:grpSpPr>
-                      <pic:pic xmlns:pic="http://schemas.openxmlformats.org/drawingml/2006/picture">
-                        <pic:nvPicPr>
-                          <pic:cNvPr id="1612354769" name="Картина 1612354769"/>
-                          <pic:cNvPicPr>
-                            <a:picLocks noChangeAspect="1"/>
-                          </pic:cNvPicPr>
-                        </pic:nvPicPr>
-                        <pic:blipFill>
-                          <a:blip r:embed="rId24"/>
-                          <a:stretch>
-                            <a:fillRect/>
-                          </a:stretch>
-                        </pic:blipFill>
-                        <pic:spPr>
-                          <a:xfrm>
-                            <a:off x="0" y="0"/>
-                            <a:ext cx="5817709" cy="4342461"/>
-                          </a:xfrm>
-                          <a:prstGeom prst="rect">
-                            <a:avLst/>
-                          </a:prstGeom>
-                          <a:ln>
-                            <a:solidFill>
-                              <a:schemeClr val="bg1">
-                                <a:lumMod val="75000"/>
-                              </a:schemeClr>
-                            </a:solidFill>
-                          </a:ln>
-                        </pic:spPr>
-                      </pic:pic>
-                      <wps:wsp>
-                        <wps:cNvPr id="276794010" name="Правоъгълник 276794010"/>
-                        <wps:cNvSpPr/>
-                        <wps:spPr bwMode="auto">
-                          <a:xfrm>
-                            <a:off x="4147562" y="3135343"/>
-                            <a:ext cx="1432429" cy="179110"/>
-                          </a:xfrm>
-                          <a:prstGeom prst="rect">
-                            <a:avLst/>
-                          </a:prstGeom>
-                          <a:noFill/>
-                          <a:ln w="57150">
-                            <a:solidFill>
-                              <a:srgbClr val="0C00A4"/>
-                            </a:solidFill>
-                          </a:ln>
-                          <a:effectLst/>
-                        </wps:spPr>
-                        <wps:style>
-                          <a:lnRef idx="2">
-                            <a:schemeClr val="accent1">
-                              <a:shade val="50000"/>
-                            </a:schemeClr>
-                          </a:lnRef>
-                          <a:fillRef idx="1001">
-                            <a:schemeClr val="dk2"/>
-                          </a:fillRef>
-                          <a:effectRef idx="0">
-                            <a:schemeClr val="accent1"/>
-                          </a:effectRef>
-                          <a:fontRef idx="minor">
-                            <a:schemeClr val="lt1"/>
-                          </a:fontRef>
-                        </wps:style>
-                        <wps:bodyPr rot="0" spcFirstLastPara="0" vert="horz" wrap="square" lIns="91440" tIns="45720" rIns="91440" bIns="45720" numCol="1" spcCol="0" rtlCol="0" fromWordArt="0" anchor="ctr" anchorCtr="0" forceAA="0" compatLnSpc="1">
-                          <a:prstTxWarp prst="textNoShape">
-                            <a:avLst/>
-                          </a:prstTxWarp>
-                          <a:noAutofit/>
-                        </wps:bodyPr>
-                      </wps:wsp>
-                    </wpg:wgp>
+                        <a:prstGeom prst="rect">
+                          <a:avLst/>
+                        </a:prstGeom>
+                        <a:noFill/>
+                        <a:ln w="57150">
+                          <a:solidFill>
+                            <a:srgbClr val="0C00A4"/>
+                          </a:solidFill>
+                        </a:ln>
+                        <a:effectLst/>
+                      </wps:spPr>
+                      <wps:style>
+                        <a:lnRef idx="2">
+                          <a:schemeClr val="accent1">
+                            <a:shade val="50000"/>
+                          </a:schemeClr>
+                        </a:lnRef>
+                        <a:fillRef idx="1001">
+                          <a:schemeClr val="dk2"/>
+                        </a:fillRef>
+                        <a:effectRef idx="0">
+                          <a:schemeClr val="accent1"/>
+                        </a:effectRef>
+                        <a:fontRef idx="minor">
+                          <a:schemeClr val="lt1"/>
+                        </a:fontRef>
+                      </wps:style>
+                      <wps:bodyPr rot="0" spcFirstLastPara="0" vert="horz" wrap="square" lIns="91440" tIns="45720" rIns="91440" bIns="45720" numCol="1" spcCol="0" rtlCol="0" fromWordArt="0" anchor="ctr" anchorCtr="0" forceAA="0" compatLnSpc="1">
+                        <a:prstTxWarp prst="textNoShape">
+                          <a:avLst/>
+                        </a:prstTxWarp>
+                        <a:noAutofit/>
+                      </wps:bodyPr>
+                    </wps:wsp>
                   </a:graphicData>
                 </a:graphic>
-              </wp:inline>
+              </wp:anchor>
             </w:drawing>
           </mc:Choice>
           <mc:Fallback>
             <w:pict>
-              <v:group w14:anchorId="257F84E0" id="Групиране 9" o:spid="_x0000_s1026" style="width:458.1pt;height:341.95pt;mso-position-horizontal-relative:char;mso-position-vertical-relative:line" coordsize="58177,43424" o:gfxdata="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">
-                <v:shape id="Картина 1612354769" o:spid="_x0000_s1027" type="#_x0000_t75" style="position:absolute;width:58177;height:43424;visibility:visible;mso-wrap-style:square" o:gfxdata="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" stroked="t" strokecolor="#bfbfbf [2412]">
-                  <v:imagedata r:id="rId25" o:title=""/>
-                  <v:path arrowok="t"/>
-                </v:shape>
-                <v:rect id="Правоъгълник 276794010" o:spid="_x0000_s1028" style="position:absolute;left:41475;top:31353;width:14324;height:1791;visibility:visible;mso-wrap-style:square;v-text-anchor:middle" o:gfxdata="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" filled="f" strokecolor="#0c00a4" strokeweight="4.5pt"/>
-                <w10:anchorlock/>
-              </v:group>
+              <v:rect w14:anchorId="675F0F12" id="Правоъгълник 1" o:spid="_x0000_s1026" style="position:absolute;margin-left:415.05pt;margin-top:263.2pt;width:112.8pt;height:14.1pt;z-index:251708416;visibility:visible;mso-wrap-style:square;mso-wrap-distance-left:9pt;mso-wrap-distance-top:0;mso-wrap-distance-right:9pt;mso-wrap-distance-bottom:0;mso-position-horizontal:absolute;mso-position-horizontal-relative:text;mso-position-vertical:absolute;mso-position-vertical-relative:text;v-text-anchor:middle" o:gfxdata="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" filled="f" strokecolor="#0c00a4" strokeweight="4.5pt"/>
             </w:pict>
           </mc:Fallback>
         </mc:AlternateContent>
+      </w:r>
+      <w:r>
+        <w:rPr>
+          <w:noProof/>
+          <w:lang w:val="bg-BG"/>
+        </w:rPr>
+        <w:drawing>
+          <wp:inline distT="0" distB="0" distL="0" distR="0" wp14:anchorId="393C15E3" wp14:editId="4E18AE9D">
+            <wp:extent cx="6626225" cy="4512945"/>
+            <wp:effectExtent l="0" t="0" r="3175" b="1905"/>
+            <wp:docPr id="868466014" name="Картина 1"/>
+            <wp:cNvGraphicFramePr>
+              <a:graphicFrameLocks xmlns:a="http://schemas.openxmlformats.org/drawingml/2006/main" noChangeAspect="1"/>
+            </wp:cNvGraphicFramePr>
+            <a:graphic xmlns:a="http://schemas.openxmlformats.org/drawingml/2006/main">
+              <a:graphicData uri="http://schemas.openxmlformats.org/drawingml/2006/picture">
+                <pic:pic xmlns:pic="http://schemas.openxmlformats.org/drawingml/2006/picture">
+                  <pic:nvPicPr>
+                    <pic:cNvPr id="868466014" name=""/>
+                    <pic:cNvPicPr/>
+                  </pic:nvPicPr>
+                  <pic:blipFill>
+                    <a:blip r:embed="rId23"/>
+                    <a:stretch>
+                      <a:fillRect/>
+                    </a:stretch>
+                  </pic:blipFill>
+                  <pic:spPr>
+                    <a:xfrm>
+                      <a:off x="0" y="0"/>
+                      <a:ext cx="6626225" cy="4512945"/>
+                    </a:xfrm>
+                    <a:prstGeom prst="rect">
+                      <a:avLst/>
+                    </a:prstGeom>
+                  </pic:spPr>
+                </pic:pic>
+              </a:graphicData>
+            </a:graphic>
+          </wp:inline>
+        </w:drawing>
       </w:r>
       <w:r>
         <w:rPr>
@@ -2793,7 +2838,7 @@
                           </pic:cNvPicPr>
                         </pic:nvPicPr>
                         <pic:blipFill>
-                          <a:blip r:embed="rId26"/>
+                          <a:blip r:embed="rId24"/>
                           <a:stretch>
                             <a:fillRect/>
                           </a:stretch>
@@ -2893,8 +2938,23 @@
         <w:rPr>
           <w:lang w:val="bg-BG"/>
         </w:rPr>
-        <w:t xml:space="preserve">Добавете метод-обработчик с име </w:t>
-      </w:r>
+        <w:t>Добавете метод-</w:t>
+      </w:r>
+      <w:proofErr w:type="spellStart"/>
+      <w:r>
+        <w:rPr>
+          <w:lang w:val="bg-BG"/>
+        </w:rPr>
+        <w:t>обработчик</w:t>
+      </w:r>
+      <w:proofErr w:type="spellEnd"/>
+      <w:r>
+        <w:rPr>
+          <w:lang w:val="bg-BG"/>
+        </w:rPr>
+        <w:t xml:space="preserve"> с име </w:t>
+      </w:r>
+      <w:proofErr w:type="spellStart"/>
       <w:r>
         <w:rPr>
           <w:rFonts w:ascii="Consolas" w:hAnsi="Consolas"/>
@@ -2903,6 +2963,7 @@
         </w:rPr>
         <w:t>buttonRead_Click</w:t>
       </w:r>
+      <w:proofErr w:type="spellEnd"/>
       <w:r>
         <w:rPr>
           <w:rFonts w:ascii="Consolas" w:hAnsi="Consolas"/>
@@ -2918,6 +2979,7 @@
         </w:rPr>
         <w:t xml:space="preserve"> на събитието </w:t>
       </w:r>
+      <w:proofErr w:type="spellStart"/>
       <w:r>
         <w:rPr>
           <w:rFonts w:ascii="Consolas" w:hAnsi="Consolas"/>
@@ -2927,11 +2989,36 @@
         </w:rPr>
         <w:t>Click</w:t>
       </w:r>
-      <w:r>
-        <w:rPr>
-          <w:lang w:val="bg-BG"/>
-        </w:rPr>
-        <w:t xml:space="preserve"> на бутона за добавяне на събитие. </w:t>
+      <w:proofErr w:type="spellEnd"/>
+      <w:r>
+        <w:rPr>
+          <w:lang w:val="bg-BG"/>
+        </w:rPr>
+        <w:t xml:space="preserve"> на бутона за </w:t>
+      </w:r>
+      <w:r>
+        <w:rPr>
+          <w:lang w:val="bg-BG"/>
+        </w:rPr>
+        <w:t>зареждане</w:t>
+      </w:r>
+      <w:r>
+        <w:rPr>
+          <w:lang w:val="bg-BG"/>
+        </w:rPr>
+        <w:t xml:space="preserve"> на </w:t>
+      </w:r>
+      <w:r>
+        <w:rPr>
+          <w:lang w:val="bg-BG"/>
+        </w:rPr>
+        <w:t>текста</w:t>
+      </w:r>
+      <w:r>
+        <w:rPr>
+          <w:lang w:val="bg-BG"/>
+        </w:rPr>
+        <w:t xml:space="preserve">. </w:t>
       </w:r>
     </w:p>
     <w:p>
@@ -3061,6 +3148,12 @@
       </w:r>
       <w:r>
         <w:rPr>
+          <w:lang w:val="bg-BG"/>
+        </w:rPr>
+        <w:t xml:space="preserve">бутона </w:t>
+      </w:r>
+      <w:r>
+        <w:rPr>
           <w:b/>
           <w:bCs/>
           <w:lang w:val="bg-BG"/>
@@ -3078,18 +3171,13 @@
       <w:r>
         <w:rPr>
           <w:noProof/>
+          <w:lang w:val="bg-BG"/>
         </w:rPr>
         <w:drawing>
-          <wp:inline distT="0" distB="0" distL="0" distR="0" wp14:anchorId="645B61CE" wp14:editId="5EA0AAAF">
-            <wp:extent cx="5369441" cy="2684978"/>
-            <wp:effectExtent l="19050" t="19050" r="22225" b="20320"/>
-            <wp:docPr id="1425088362" name="Картина 1425088362">
-              <a:extLst xmlns:a="http://schemas.openxmlformats.org/drawingml/2006/main">
-                <a:ext uri="{FF2B5EF4-FFF2-40B4-BE49-F238E27FC236}">
-                  <a16:creationId xmlns:a16="http://schemas.microsoft.com/office/drawing/2014/main" id="{90E57C27-E600-DBDA-E690-068B2A59E15B}"/>
-                </a:ext>
-              </a:extLst>
-            </wp:docPr>
+          <wp:inline distT="0" distB="0" distL="0" distR="0" wp14:anchorId="5CA5B8F2" wp14:editId="010BA370">
+            <wp:extent cx="5612740" cy="3372485"/>
+            <wp:effectExtent l="19050" t="19050" r="26670" b="18415"/>
+            <wp:docPr id="1041551861" name="Картина 1"/>
             <wp:cNvGraphicFramePr>
               <a:graphicFrameLocks xmlns:a="http://schemas.openxmlformats.org/drawingml/2006/main" noChangeAspect="1"/>
             </wp:cNvGraphicFramePr>
@@ -3097,19 +3185,11 @@
               <a:graphicData uri="http://schemas.openxmlformats.org/drawingml/2006/picture">
                 <pic:pic xmlns:pic="http://schemas.openxmlformats.org/drawingml/2006/picture">
                   <pic:nvPicPr>
-                    <pic:cNvPr id="9" name="Картина 8">
-                      <a:extLst>
-                        <a:ext uri="{FF2B5EF4-FFF2-40B4-BE49-F238E27FC236}">
-                          <a16:creationId xmlns:a16="http://schemas.microsoft.com/office/drawing/2014/main" id="{90E57C27-E600-DBDA-E690-068B2A59E15B}"/>
-                        </a:ext>
-                      </a:extLst>
-                    </pic:cNvPr>
-                    <pic:cNvPicPr>
-                      <a:picLocks noChangeAspect="1"/>
-                    </pic:cNvPicPr>
+                    <pic:cNvPr id="1041551861" name=""/>
+                    <pic:cNvPicPr/>
                   </pic:nvPicPr>
                   <pic:blipFill>
-                    <a:blip r:embed="rId8"/>
+                    <a:blip r:embed="rId29"/>
                     <a:stretch>
                       <a:fillRect/>
                     </a:stretch>
@@ -3117,7 +3197,7 @@
                   <pic:spPr>
                     <a:xfrm>
                       <a:off x="0" y="0"/>
-                      <a:ext cx="5382395" cy="2691456"/>
+                      <a:ext cx="5631932" cy="3384017"/>
                     </a:xfrm>
                     <a:prstGeom prst="rect">
                       <a:avLst/>
@@ -3205,6 +3285,7 @@
         </w:rPr>
         <w:t xml:space="preserve"> на събитието </w:t>
       </w:r>
+      <w:proofErr w:type="spellStart"/>
       <w:r>
         <w:rPr>
           <w:rFonts w:ascii="Consolas" w:hAnsi="Consolas"/>
@@ -3214,11 +3295,24 @@
         </w:rPr>
         <w:t>Click</w:t>
       </w:r>
-      <w:r>
-        <w:rPr>
-          <w:lang w:val="bg-BG"/>
-        </w:rPr>
-        <w:t xml:space="preserve"> на бутона за добавяне на събитие. </w:t>
+      <w:proofErr w:type="spellEnd"/>
+      <w:r>
+        <w:rPr>
+          <w:lang w:val="bg-BG"/>
+        </w:rPr>
+        <w:t xml:space="preserve"> на бутона за</w:t>
+      </w:r>
+      <w:r>
+        <w:rPr>
+          <w:lang w:val="bg-BG"/>
+        </w:rPr>
+        <w:t xml:space="preserve"> показване на статистика</w:t>
+      </w:r>
+      <w:r>
+        <w:rPr>
+          <w:lang w:val="bg-BG"/>
+        </w:rPr>
+        <w:t xml:space="preserve">. </w:t>
       </w:r>
     </w:p>
     <w:p>
@@ -3238,6 +3332,12 @@
         </w:rPr>
         <w:t>Създайте променливи за броене на символи</w:t>
       </w:r>
+      <w:r>
+        <w:rPr>
+          <w:lang w:val="bg-BG"/>
+        </w:rPr>
+        <w:t>те</w:t>
+      </w:r>
     </w:p>
     <w:p>
       <w:pPr>
@@ -3251,6 +3351,7 @@
           <w:noProof/>
           <w:lang w:val="bg-BG"/>
         </w:rPr>
+        <w:lastRenderedPageBreak/>
         <w:drawing>
           <wp:anchor distT="0" distB="0" distL="114300" distR="114300" simplePos="0" relativeHeight="251706368" behindDoc="1" locked="0" layoutInCell="1" allowOverlap="1" wp14:anchorId="7267837F" wp14:editId="4EC7F2F6">
             <wp:simplePos x="0" y="0"/>
@@ -3283,7 +3384,7 @@
                     <pic:cNvPicPr/>
                   </pic:nvPicPr>
                   <pic:blipFill>
-                    <a:blip r:embed="rId29">
+                    <a:blip r:embed="rId30">
                       <a:extLst>
                         <a:ext uri="{28A0092B-C50C-407E-A947-70E740481C1C}">
                           <a14:useLocalDpi xmlns:a14="http://schemas.microsoft.com/office/drawing/2010/main" val="0"/>
@@ -3333,7 +3434,6 @@
           <w:noProof/>
           <w:lang w:val="bg-BG"/>
         </w:rPr>
-        <w:lastRenderedPageBreak/>
         <w:drawing>
           <wp:anchor distT="0" distB="0" distL="114300" distR="114300" simplePos="0" relativeHeight="251704320" behindDoc="0" locked="0" layoutInCell="1" allowOverlap="1" wp14:anchorId="464DE972" wp14:editId="765DED71">
             <wp:simplePos x="0" y="0"/>
@@ -3358,7 +3458,7 @@
                     <pic:cNvPicPr/>
                   </pic:nvPicPr>
                   <pic:blipFill>
-                    <a:blip r:embed="rId30">
+                    <a:blip r:embed="rId31">
                       <a:extLst>
                         <a:ext uri="{28A0092B-C50C-407E-A947-70E740481C1C}">
                           <a14:useLocalDpi xmlns:a14="http://schemas.microsoft.com/office/drawing/2010/main" val="0"/>
@@ -3423,17 +3523,32 @@
       </w:pPr>
       <w:r>
         <w:rPr>
+          <w:lang w:val="bg-BG"/>
+        </w:rPr>
+        <w:t>Започнете да обхождате символите</w:t>
+      </w:r>
+    </w:p>
+    <w:p>
+      <w:pPr>
+        <w:pStyle w:val="ac"/>
+        <w:ind w:left="1440"/>
+        <w:rPr>
+          <w:lang w:val="bg-BG"/>
+        </w:rPr>
+      </w:pPr>
+      <w:r>
+        <w:rPr>
           <w:noProof/>
           <w:lang w:val="bg-BG"/>
         </w:rPr>
         <w:drawing>
-          <wp:anchor distT="0" distB="0" distL="114300" distR="114300" simplePos="0" relativeHeight="251705344" behindDoc="1" locked="0" layoutInCell="1" allowOverlap="1" wp14:anchorId="51A737C9" wp14:editId="32CF45CF">
+          <wp:anchor distT="0" distB="0" distL="114300" distR="114300" simplePos="0" relativeHeight="251705344" behindDoc="1" locked="0" layoutInCell="1" allowOverlap="1" wp14:anchorId="51A737C9" wp14:editId="313C6B73">
             <wp:simplePos x="0" y="0"/>
             <wp:positionH relativeFrom="margin">
               <wp:align>center</wp:align>
             </wp:positionH>
             <wp:positionV relativeFrom="paragraph">
-              <wp:posOffset>887425</wp:posOffset>
+              <wp:posOffset>46355</wp:posOffset>
             </wp:positionV>
             <wp:extent cx="4848860" cy="3695700"/>
             <wp:effectExtent l="19050" t="19050" r="27940" b="19050"/>
@@ -3458,7 +3573,7 @@
                     <pic:cNvPicPr/>
                   </pic:nvPicPr>
                   <pic:blipFill>
-                    <a:blip r:embed="rId31">
+                    <a:blip r:embed="rId32">
                       <a:extLst>
                         <a:ext uri="{28A0092B-C50C-407E-A947-70E740481C1C}">
                           <a14:useLocalDpi xmlns:a14="http://schemas.microsoft.com/office/drawing/2010/main" val="0"/>
@@ -3491,12 +3606,16 @@
           </wp:anchor>
         </w:drawing>
       </w:r>
-      <w:r>
-        <w:rPr>
-          <w:lang w:val="bg-BG"/>
-        </w:rPr>
-        <w:t>Започнете да обхождате символите</w:t>
-      </w:r>
+    </w:p>
+    <w:p>
+      <w:pPr>
+        <w:pStyle w:val="ac"/>
+        <w:ind w:left="1440"/>
+        <w:rPr>
+          <w:noProof/>
+          <w:lang w:val="bg-BG"/>
+        </w:rPr>
+      </w:pPr>
     </w:p>
     <w:p>
       <w:pPr>
@@ -3513,8 +3632,21 @@
         <w:rPr>
           <w:lang w:val="bg-BG"/>
         </w:rPr>
-        <w:t xml:space="preserve">Използваме </w:t>
-      </w:r>
+        <w:t>Използва</w:t>
+      </w:r>
+      <w:r>
+        <w:rPr>
+          <w:lang w:val="bg-BG"/>
+        </w:rPr>
+        <w:t>йте</w:t>
+      </w:r>
+      <w:r>
+        <w:rPr>
+          <w:lang w:val="bg-BG"/>
+        </w:rPr>
+        <w:t xml:space="preserve"> </w:t>
+      </w:r>
+      <w:proofErr w:type="spellStart"/>
       <w:r>
         <w:rPr>
           <w:b/>
@@ -3523,11 +3655,24 @@
         </w:rPr>
         <w:t>StringBuilder</w:t>
       </w:r>
-      <w:r>
-        <w:rPr>
-          <w:lang w:val="bg-BG"/>
-        </w:rPr>
-        <w:t>, за да визуализираме текста</w:t>
+      <w:proofErr w:type="spellEnd"/>
+      <w:r>
+        <w:rPr>
+          <w:lang w:val="bg-BG"/>
+        </w:rPr>
+        <w:t>, за да визуализира</w:t>
+      </w:r>
+      <w:r>
+        <w:rPr>
+          <w:lang w:val="bg-BG"/>
+        </w:rPr>
+        <w:t>те</w:t>
+      </w:r>
+      <w:r>
+        <w:rPr>
+          <w:lang w:val="bg-BG"/>
+        </w:rPr>
+        <w:t xml:space="preserve"> текста</w:t>
       </w:r>
     </w:p>
     <w:p>
@@ -3544,10 +3689,10 @@
           <w:lang w:val="bg-BG"/>
         </w:rPr>
         <w:drawing>
-          <wp:inline distT="0" distB="0" distL="0" distR="0" wp14:anchorId="71075F3D" wp14:editId="50AF8148">
-            <wp:extent cx="4896533" cy="1810003"/>
-            <wp:effectExtent l="19050" t="19050" r="18415" b="19050"/>
-            <wp:docPr id="1629916626" name="Картина 1"/>
+          <wp:inline distT="0" distB="0" distL="0" distR="0" wp14:anchorId="4F794B1E" wp14:editId="687E2F19">
+            <wp:extent cx="5797550" cy="1855105"/>
+            <wp:effectExtent l="19050" t="19050" r="12700" b="12065"/>
+            <wp:docPr id="984938243" name="Картина 1"/>
             <wp:cNvGraphicFramePr>
               <a:graphicFrameLocks xmlns:a="http://schemas.openxmlformats.org/drawingml/2006/main" noChangeAspect="1"/>
             </wp:cNvGraphicFramePr>
@@ -3555,11 +3700,11 @@
               <a:graphicData uri="http://schemas.openxmlformats.org/drawingml/2006/picture">
                 <pic:pic xmlns:pic="http://schemas.openxmlformats.org/drawingml/2006/picture">
                   <pic:nvPicPr>
-                    <pic:cNvPr id="1629916626" name=""/>
+                    <pic:cNvPr id="984938243" name=""/>
                     <pic:cNvPicPr/>
                   </pic:nvPicPr>
                   <pic:blipFill>
-                    <a:blip r:embed="rId32"/>
+                    <a:blip r:embed="rId33"/>
                     <a:stretch>
                       <a:fillRect/>
                     </a:stretch>
@@ -3567,7 +3712,7 @@
                   <pic:spPr>
                     <a:xfrm>
                       <a:off x="0" y="0"/>
-                      <a:ext cx="4896533" cy="1810003"/>
+                      <a:ext cx="5819820" cy="1862231"/>
                     </a:xfrm>
                     <a:prstGeom prst="rect">
                       <a:avLst/>
@@ -3657,6 +3802,12 @@
       </w:r>
       <w:r>
         <w:rPr>
+          <w:lang w:val="bg-BG"/>
+        </w:rPr>
+        <w:t xml:space="preserve">бутона </w:t>
+      </w:r>
+      <w:r>
+        <w:rPr>
           <w:b/>
           <w:bCs/>
           <w:lang w:val="bg-BG"/>
@@ -3669,19 +3820,33 @@
           <w:bCs/>
           <w:lang w:val="bg-BG"/>
         </w:rPr>
-        <w:t xml:space="preserve">. </w:t>
-      </w:r>
-      <w:r>
-        <w:rPr>
-          <w:lang w:val="bg-BG"/>
-        </w:rPr>
-        <w:t>С</w:t>
-      </w:r>
-      <w:r>
-        <w:rPr>
-          <w:lang w:val="bg-BG"/>
-        </w:rPr>
-        <w:t xml:space="preserve">лед това </w:t>
+        <w:t xml:space="preserve"> </w:t>
+      </w:r>
+      <w:r>
+        <w:rPr>
+          <w:lang w:val="bg-BG"/>
+        </w:rPr>
+        <w:t>и</w:t>
+      </w:r>
+      <w:r>
+        <w:rPr>
+          <w:b/>
+          <w:bCs/>
+          <w:lang w:val="bg-BG"/>
+        </w:rPr>
+        <w:t xml:space="preserve"> </w:t>
+      </w:r>
+      <w:r>
+        <w:rPr>
+          <w:lang w:val="bg-BG"/>
+        </w:rPr>
+        <w:t>след него бутона</w:t>
+      </w:r>
+      <w:r>
+        <w:rPr>
+          <w:lang w:val="bg-BG"/>
+        </w:rPr>
+        <w:t xml:space="preserve"> </w:t>
       </w:r>
       <w:r>
         <w:rPr>
@@ -3692,6 +3857,12 @@
       </w:r>
       <w:r>
         <w:t>.</w:t>
+      </w:r>
+      <w:r>
+        <w:rPr>
+          <w:lang w:val="bg-BG"/>
+        </w:rPr>
+        <w:t xml:space="preserve"> </w:t>
       </w:r>
     </w:p>
     <w:p>
@@ -3705,35 +3876,14 @@
       <w:r>
         <w:rPr>
           <w:noProof/>
+          <w:lang w:val="bg-BG"/>
         </w:rPr>
         <w:lastRenderedPageBreak/>
         <w:drawing>
-          <wp:anchor distT="0" distB="0" distL="114300" distR="114300" simplePos="0" relativeHeight="251707392" behindDoc="0" locked="0" layoutInCell="1" allowOverlap="1" wp14:anchorId="7BB92AEA" wp14:editId="7B366CC4">
-            <wp:simplePos x="0" y="0"/>
-            <wp:positionH relativeFrom="column">
-              <wp:posOffset>472770</wp:posOffset>
-            </wp:positionH>
-            <wp:positionV relativeFrom="paragraph">
-              <wp:posOffset>19101</wp:posOffset>
-            </wp:positionV>
-            <wp:extent cx="4933341" cy="2454615"/>
-            <wp:effectExtent l="19050" t="19050" r="19685" b="22225"/>
-            <wp:wrapThrough wrapText="bothSides">
-              <wp:wrapPolygon edited="0">
-                <wp:start x="-83" y="-168"/>
-                <wp:lineTo x="-83" y="21628"/>
-                <wp:lineTo x="21603" y="21628"/>
-                <wp:lineTo x="21603" y="-168"/>
-                <wp:lineTo x="-83" y="-168"/>
-              </wp:wrapPolygon>
-            </wp:wrapThrough>
-            <wp:docPr id="1419154137" name="Картина 1419154137">
-              <a:extLst xmlns:a="http://schemas.openxmlformats.org/drawingml/2006/main">
-                <a:ext uri="{FF2B5EF4-FFF2-40B4-BE49-F238E27FC236}">
-                  <a16:creationId xmlns:a16="http://schemas.microsoft.com/office/drawing/2014/main" id="{428BA55D-81D2-533C-E742-C4B04EBC1505}"/>
-                </a:ext>
-              </a:extLst>
-            </wp:docPr>
+          <wp:inline distT="0" distB="0" distL="0" distR="0" wp14:anchorId="5450C370" wp14:editId="46DFCABD">
+            <wp:extent cx="5859780" cy="3528784"/>
+            <wp:effectExtent l="19050" t="19050" r="26670" b="14605"/>
+            <wp:docPr id="958556176" name="Картина 1"/>
             <wp:cNvGraphicFramePr>
               <a:graphicFrameLocks xmlns:a="http://schemas.openxmlformats.org/drawingml/2006/main" noChangeAspect="1"/>
             </wp:cNvGraphicFramePr>
@@ -3741,25 +3891,11 @@
               <a:graphicData uri="http://schemas.openxmlformats.org/drawingml/2006/picture">
                 <pic:pic xmlns:pic="http://schemas.openxmlformats.org/drawingml/2006/picture">
                   <pic:nvPicPr>
-                    <pic:cNvPr id="5" name="Картина 4">
-                      <a:extLst>
-                        <a:ext uri="{FF2B5EF4-FFF2-40B4-BE49-F238E27FC236}">
-                          <a16:creationId xmlns:a16="http://schemas.microsoft.com/office/drawing/2014/main" id="{428BA55D-81D2-533C-E742-C4B04EBC1505}"/>
-                        </a:ext>
-                      </a:extLst>
-                    </pic:cNvPr>
-                    <pic:cNvPicPr>
-                      <a:picLocks noChangeAspect="1"/>
-                    </pic:cNvPicPr>
+                    <pic:cNvPr id="958556176" name=""/>
+                    <pic:cNvPicPr/>
                   </pic:nvPicPr>
                   <pic:blipFill>
-                    <a:blip r:embed="rId33">
-                      <a:extLst>
-                        <a:ext uri="{28A0092B-C50C-407E-A947-70E740481C1C}">
-                          <a14:useLocalDpi xmlns:a14="http://schemas.microsoft.com/office/drawing/2010/main" val="0"/>
-                        </a:ext>
-                      </a:extLst>
-                    </a:blip>
+                    <a:blip r:embed="rId34"/>
                     <a:stretch>
                       <a:fillRect/>
                     </a:stretch>
@@ -3767,7 +3903,7 @@
                   <pic:spPr>
                     <a:xfrm>
                       <a:off x="0" y="0"/>
-                      <a:ext cx="4933341" cy="2454615"/>
+                      <a:ext cx="5874256" cy="3537501"/>
                     </a:xfrm>
                     <a:prstGeom prst="rect">
                       <a:avLst/>
@@ -3783,7 +3919,7 @@
                 </pic:pic>
               </a:graphicData>
             </a:graphic>
-          </wp:anchor>
+          </wp:inline>
         </w:drawing>
       </w:r>
     </w:p>
@@ -3868,7 +4004,19 @@
         <w:rPr>
           <w:lang w:val="bg-BG"/>
         </w:rPr>
-        <w:t xml:space="preserve"> на бутона за добавяне на събитие. </w:t>
+        <w:t xml:space="preserve"> на бутона за </w:t>
+      </w:r>
+      <w:r>
+        <w:rPr>
+          <w:lang w:val="bg-BG"/>
+        </w:rPr>
+        <w:t>записване на статистиката</w:t>
+      </w:r>
+      <w:r>
+        <w:rPr>
+          <w:lang w:val="bg-BG"/>
+        </w:rPr>
+        <w:t xml:space="preserve">. </w:t>
       </w:r>
     </w:p>
     <w:p>
@@ -3895,7 +4043,7 @@
                     <pic:cNvPicPr/>
                   </pic:nvPicPr>
                   <pic:blipFill>
-                    <a:blip r:embed="rId34"/>
+                    <a:blip r:embed="rId35"/>
                     <a:stretch>
                       <a:fillRect/>
                     </a:stretch>
@@ -3993,6 +4141,12 @@
       </w:r>
       <w:r>
         <w:rPr>
+          <w:lang w:val="bg-BG"/>
+        </w:rPr>
+        <w:t xml:space="preserve">бутона </w:t>
+      </w:r>
+      <w:r>
+        <w:rPr>
           <w:b/>
           <w:bCs/>
           <w:lang w:val="bg-BG"/>
@@ -4003,7 +4157,19 @@
         <w:rPr>
           <w:lang w:val="bg-BG"/>
         </w:rPr>
-        <w:t xml:space="preserve">След това </w:t>
+        <w:t>След това</w:t>
+      </w:r>
+      <w:r>
+        <w:rPr>
+          <w:lang w:val="bg-BG"/>
+        </w:rPr>
+        <w:t xml:space="preserve"> натиснете бутона</w:t>
+      </w:r>
+      <w:r>
+        <w:rPr>
+          <w:lang w:val="bg-BG"/>
+        </w:rPr>
+        <w:t xml:space="preserve"> </w:t>
       </w:r>
       <w:r>
         <w:rPr>
@@ -4083,23 +4249,15 @@
         <w:ind w:left="720"/>
       </w:pPr>
       <w:r>
-        <w:tab/>
-      </w:r>
-      <w:r>
         <w:rPr>
           <w:noProof/>
         </w:rPr>
+        <w:lastRenderedPageBreak/>
         <w:drawing>
-          <wp:inline distT="0" distB="0" distL="0" distR="0" wp14:anchorId="6395AB72" wp14:editId="36F22FB3">
-            <wp:extent cx="5750357" cy="2828954"/>
-            <wp:effectExtent l="19050" t="19050" r="22225" b="9525"/>
-            <wp:docPr id="2089853185" name="Картина 2089853185">
-              <a:extLst xmlns:a="http://schemas.openxmlformats.org/drawingml/2006/main">
-                <a:ext uri="{FF2B5EF4-FFF2-40B4-BE49-F238E27FC236}">
-                  <a16:creationId xmlns:a16="http://schemas.microsoft.com/office/drawing/2014/main" id="{0237515B-9C91-00C4-A5C9-ECE85CE15BBD}"/>
-                </a:ext>
-              </a:extLst>
-            </wp:docPr>
+          <wp:inline distT="0" distB="0" distL="0" distR="0" wp14:anchorId="550E8209" wp14:editId="7EE68D16">
+            <wp:extent cx="5818654" cy="3568700"/>
+            <wp:effectExtent l="19050" t="19050" r="10795" b="12700"/>
+            <wp:docPr id="1993862528" name="Картина 1"/>
             <wp:cNvGraphicFramePr>
               <a:graphicFrameLocks xmlns:a="http://schemas.openxmlformats.org/drawingml/2006/main" noChangeAspect="1"/>
             </wp:cNvGraphicFramePr>
@@ -4107,19 +4265,11 @@
               <a:graphicData uri="http://schemas.openxmlformats.org/drawingml/2006/picture">
                 <pic:pic xmlns:pic="http://schemas.openxmlformats.org/drawingml/2006/picture">
                   <pic:nvPicPr>
-                    <pic:cNvPr id="7" name="Картина 6">
-                      <a:extLst>
-                        <a:ext uri="{FF2B5EF4-FFF2-40B4-BE49-F238E27FC236}">
-                          <a16:creationId xmlns:a16="http://schemas.microsoft.com/office/drawing/2014/main" id="{0237515B-9C91-00C4-A5C9-ECE85CE15BBD}"/>
-                        </a:ext>
-                      </a:extLst>
-                    </pic:cNvPr>
-                    <pic:cNvPicPr>
-                      <a:picLocks noChangeAspect="1"/>
-                    </pic:cNvPicPr>
+                    <pic:cNvPr id="1993862528" name=""/>
+                    <pic:cNvPicPr/>
                   </pic:nvPicPr>
                   <pic:blipFill>
-                    <a:blip r:embed="rId35"/>
+                    <a:blip r:embed="rId36"/>
                     <a:stretch>
                       <a:fillRect/>
                     </a:stretch>
@@ -4127,7 +4277,7 @@
                   <pic:spPr>
                     <a:xfrm>
                       <a:off x="0" y="0"/>
-                      <a:ext cx="5761993" cy="2834678"/>
+                      <a:ext cx="5829929" cy="3575615"/>
                     </a:xfrm>
                     <a:prstGeom prst="rect">
                       <a:avLst/>
@@ -4158,7 +4308,6 @@
         <w:rPr>
           <w:lang w:val="bg-BG"/>
         </w:rPr>
-        <w:lastRenderedPageBreak/>
         <w:t>С</w:t>
       </w:r>
       <w:r>
@@ -4211,13 +4360,60 @@
         <w:rPr>
           <w:lang w:val="bg-BG"/>
         </w:rPr>
-        <w:t>то запазва и премахва събития във файл</w:t>
-      </w:r>
-      <w:r>
-        <w:rPr>
-          <w:lang w:val="bg-BG"/>
-        </w:rPr>
-        <w:t>, въведени от потребителя</w:t>
+        <w:t>то запазва и премахва събития</w:t>
+      </w:r>
+      <w:r>
+        <w:t>,</w:t>
+      </w:r>
+      <w:r>
+        <w:rPr>
+          <w:lang w:val="bg-BG"/>
+        </w:rPr>
+        <w:t xml:space="preserve"> </w:t>
+      </w:r>
+      <w:r>
+        <w:rPr>
+          <w:lang w:val="bg-BG"/>
+        </w:rPr>
+        <w:t>въведени от потребителя</w:t>
+      </w:r>
+      <w:r>
+        <w:t>,</w:t>
+      </w:r>
+      <w:r>
+        <w:rPr>
+          <w:lang w:val="bg-BG"/>
+        </w:rPr>
+        <w:t xml:space="preserve"> във файл</w:t>
+      </w:r>
+      <w:r>
+        <w:rPr>
+          <w:lang w:val="bg-BG"/>
+        </w:rPr>
+        <w:t xml:space="preserve">а </w:t>
+      </w:r>
+      <w:r>
+        <w:rPr>
+          <w:b/>
+          <w:bCs/>
+          <w:lang w:val="bg-BG"/>
+        </w:rPr>
+        <w:t>"</w:t>
+      </w:r>
+      <w:r>
+        <w:rPr>
+          <w:b/>
+          <w:bCs/>
+        </w:rPr>
+        <w:t>data.txt</w:t>
+      </w:r>
+      <w:r>
+        <w:rPr>
+          <w:b/>
+          <w:bCs/>
+          <w:lang w:val="bg-BG"/>
+        </w:rPr>
+        <w:t>"</w:t>
       </w:r>
       <w:r>
         <w:rPr>
@@ -4242,11 +4438,6 @@
       </w:r>
     </w:p>
     <w:p>
-      <w:pPr>
-        <w:rPr>
-          <w:lang w:val="bg-BG"/>
-        </w:rPr>
-      </w:pPr>
       <w:r>
         <w:rPr>
           <w:noProof/>
@@ -4268,7 +4459,7 @@
                     <pic:cNvPicPr/>
                   </pic:nvPicPr>
                   <pic:blipFill>
-                    <a:blip r:embed="rId36"/>
+                    <a:blip r:embed="rId37"/>
                     <a:stretch>
                       <a:fillRect/>
                     </a:stretch>
@@ -4412,7 +4603,28 @@
         <w:t xml:space="preserve">Създайте папка </w:t>
       </w:r>
       <w:r>
-        <w:t xml:space="preserve">“Models”. </w:t>
+        <w:rPr>
+          <w:b/>
+          <w:bCs/>
+        </w:rPr>
+        <w:t>"</w:t>
+      </w:r>
+      <w:r>
+        <w:rPr>
+          <w:b/>
+          <w:bCs/>
+        </w:rPr>
+        <w:t>Models</w:t>
+      </w:r>
+      <w:r>
+        <w:rPr>
+          <w:b/>
+          <w:bCs/>
+        </w:rPr>
+        <w:t>"</w:t>
+      </w:r>
+      <w:r>
+        <w:t xml:space="preserve">. </w:t>
       </w:r>
       <w:r>
         <w:rPr>
@@ -4421,13 +4633,35 @@
         <w:t xml:space="preserve">В нея създайте обект </w:t>
       </w:r>
       <w:r>
-        <w:t xml:space="preserve">Event. </w:t>
-      </w:r>
-      <w:r>
-        <w:rPr>
-          <w:lang w:val="bg-BG"/>
-        </w:rPr>
-        <w:t xml:space="preserve">Трябва да има </w:t>
+        <w:rPr>
+          <w:b/>
+          <w:bCs/>
+        </w:rPr>
+        <w:t>Event</w:t>
+      </w:r>
+      <w:r>
+        <w:t>.</w:t>
+      </w:r>
+      <w:r>
+        <w:rPr>
+          <w:lang w:val="bg-BG"/>
+        </w:rPr>
+        <w:t xml:space="preserve"> В него</w:t>
+      </w:r>
+      <w:r>
+        <w:t xml:space="preserve"> </w:t>
+      </w:r>
+      <w:r>
+        <w:rPr>
+          <w:lang w:val="bg-BG"/>
+        </w:rPr>
+        <w:t>т</w:t>
+      </w:r>
+      <w:r>
+        <w:rPr>
+          <w:lang w:val="bg-BG"/>
+        </w:rPr>
+        <w:t xml:space="preserve">рябва да има </w:t>
       </w:r>
       <w:r>
         <w:rPr>
@@ -4476,11 +4710,15 @@
       <w:pPr>
         <w:pStyle w:val="ac"/>
         <w:ind w:left="360"/>
-      </w:pPr>
-      <w:r>
-        <w:rPr>
-          <w:lang w:val="bg-BG"/>
-        </w:rPr>
+        <w:rPr>
+          <w:lang w:val="bg-BG"/>
+        </w:rPr>
+      </w:pPr>
+      <w:r>
+        <w:rPr>
+          <w:lang w:val="bg-BG"/>
+        </w:rPr>
+        <w:lastRenderedPageBreak/>
         <w:t xml:space="preserve"> </w:t>
       </w:r>
       <w:r>
@@ -4504,7 +4742,7 @@
                     <pic:cNvPicPr/>
                   </pic:nvPicPr>
                   <pic:blipFill>
-                    <a:blip r:embed="rId37"/>
+                    <a:blip r:embed="rId38"/>
                     <a:stretch>
                       <a:fillRect/>
                     </a:stretch>
@@ -4569,7 +4807,23 @@
           <w:bCs/>
           <w:lang w:val="bg-BG"/>
         </w:rPr>
-        <w:t xml:space="preserve">два </w:t>
+        <w:t>дв</w:t>
+      </w:r>
+      <w:r>
+        <w:rPr>
+          <w:b/>
+          <w:bCs/>
+          <w:lang w:val="bg-BG"/>
+        </w:rPr>
+        <w:t>е</w:t>
+      </w:r>
+      <w:r>
+        <w:rPr>
+          <w:b/>
+          <w:bCs/>
+          <w:lang w:val="bg-BG"/>
+        </w:rPr>
+        <w:t xml:space="preserve"> </w:t>
       </w:r>
       <w:r>
         <w:rPr>
@@ -4753,7 +5007,6 @@
         <w:rPr>
           <w:noProof/>
         </w:rPr>
-        <w:lastRenderedPageBreak/>
         <w:drawing>
           <wp:inline distT="0" distB="0" distL="0" distR="0" wp14:anchorId="1B9C708D" wp14:editId="3E7FC009">
             <wp:extent cx="6613532" cy="4301490"/>
@@ -4770,7 +5023,7 @@
                     <pic:cNvPicPr/>
                   </pic:nvPicPr>
                   <pic:blipFill>
-                    <a:blip r:embed="rId38"/>
+                    <a:blip r:embed="rId39"/>
                     <a:stretch>
                       <a:fillRect/>
                     </a:stretch>
@@ -4850,22 +5103,41 @@
         </w:rPr>
       </w:pPr>
       <w:r>
-        <w:t>textBox</w:t>
-      </w:r>
-      <w:r>
-        <w:t>1</w:t>
-      </w:r>
-      <w:r>
+        <w:rPr>
+          <w:rFonts w:ascii="Consolas" w:hAnsi="Consolas" w:cs="Consolas"/>
+          <w:sz w:val="21"/>
+          <w:szCs w:val="21"/>
+        </w:rPr>
+        <w:t>Form1</w:t>
+      </w:r>
+      <w:r>
+        <w:rPr>
+          <w:sz w:val="21"/>
+          <w:szCs w:val="21"/>
+        </w:rPr>
         <w:t xml:space="preserve"> </w:t>
       </w:r>
       <w:r>
+        <w:rPr>
+          <w:sz w:val="21"/>
+          <w:szCs w:val="21"/>
+        </w:rPr>
         <w:sym w:font="Wingdings" w:char="F0E0"/>
       </w:r>
       <w:r>
-        <w:t xml:space="preserve"> textBox</w:t>
-      </w:r>
-      <w:r>
-        <w:t>Name</w:t>
+        <w:rPr>
+          <w:sz w:val="21"/>
+          <w:szCs w:val="21"/>
+        </w:rPr>
+        <w:t xml:space="preserve"> </w:t>
+      </w:r>
+      <w:r>
+        <w:rPr>
+          <w:rFonts w:ascii="Consolas" w:hAnsi="Consolas" w:cs="Consolas"/>
+          <w:sz w:val="21"/>
+          <w:szCs w:val="21"/>
+        </w:rPr>
+        <w:t>Events</w:t>
       </w:r>
     </w:p>
     <w:p>
@@ -4883,7 +5155,7 @@
         <w:t>textBox</w:t>
       </w:r>
       <w:r>
-        <w:t>2</w:t>
+        <w:t>1</w:t>
       </w:r>
       <w:r>
         <w:t xml:space="preserve"> </w:t>
@@ -4895,7 +5167,7 @@
         <w:t xml:space="preserve"> textBox</w:t>
       </w:r>
       <w:r>
-        <w:t>Details</w:t>
+        <w:t>Name</w:t>
       </w:r>
     </w:p>
     <w:p>
@@ -4910,13 +5182,22 @@
         </w:rPr>
       </w:pPr>
       <w:r>
-        <w:t xml:space="preserve">dateTimePicker1 </w:t>
+        <w:t>textBox</w:t>
+      </w:r>
+      <w:r>
+        <w:t>2</w:t>
+      </w:r>
+      <w:r>
+        <w:t xml:space="preserve"> </w:t>
       </w:r>
       <w:r>
         <w:sym w:font="Wingdings" w:char="F0E0"/>
       </w:r>
       <w:r>
-        <w:t xml:space="preserve"> dateTimePicker </w:t>
+        <w:t xml:space="preserve"> textBox</w:t>
+      </w:r>
+      <w:r>
+        <w:t>Details</w:t>
       </w:r>
     </w:p>
     <w:p>
@@ -4931,25 +5212,13 @@
         </w:rPr>
       </w:pPr>
       <w:r>
-        <w:rPr>
-          <w:lang w:val="bg-BG"/>
-        </w:rPr>
-        <w:t>listBox1</w:t>
-      </w:r>
-      <w:r>
-        <w:t xml:space="preserve"> </w:t>
+        <w:t xml:space="preserve">dateTimePicker1 </w:t>
       </w:r>
       <w:r>
         <w:sym w:font="Wingdings" w:char="F0E0"/>
       </w:r>
       <w:r>
-        <w:t xml:space="preserve"> </w:t>
-      </w:r>
-      <w:r>
-        <w:t>listBox</w:t>
-      </w:r>
-      <w:r>
-        <w:t>Events</w:t>
+        <w:t xml:space="preserve"> dateTimePicker </w:t>
       </w:r>
     </w:p>
     <w:p>
@@ -4964,16 +5233,25 @@
         </w:rPr>
       </w:pPr>
       <w:r>
-        <w:t xml:space="preserve">label1 </w:t>
+        <w:rPr>
+          <w:lang w:val="bg-BG"/>
+        </w:rPr>
+        <w:t>listBox1</w:t>
+      </w:r>
+      <w:r>
+        <w:t xml:space="preserve"> </w:t>
       </w:r>
       <w:r>
         <w:sym w:font="Wingdings" w:char="F0E0"/>
       </w:r>
       <w:r>
-        <w:t xml:space="preserve"> label</w:t>
-      </w:r>
-      <w:r>
-        <w:t>Date</w:t>
+        <w:t xml:space="preserve"> </w:t>
+      </w:r>
+      <w:r>
+        <w:t>listBox</w:t>
+      </w:r>
+      <w:r>
+        <w:t>Events</w:t>
       </w:r>
     </w:p>
     <w:p>
@@ -4988,7 +5266,7 @@
         </w:rPr>
       </w:pPr>
       <w:r>
-        <w:t xml:space="preserve">label2 </w:t>
+        <w:t xml:space="preserve">label1 </w:t>
       </w:r>
       <w:r>
         <w:sym w:font="Wingdings" w:char="F0E0"/>
@@ -4997,7 +5275,7 @@
         <w:t xml:space="preserve"> label</w:t>
       </w:r>
       <w:r>
-        <w:t>Name</w:t>
+        <w:t>Date</w:t>
       </w:r>
     </w:p>
     <w:p>
@@ -5012,13 +5290,16 @@
         </w:rPr>
       </w:pPr>
       <w:r>
-        <w:t xml:space="preserve">label3 </w:t>
+        <w:t xml:space="preserve">label2 </w:t>
       </w:r>
       <w:r>
         <w:sym w:font="Wingdings" w:char="F0E0"/>
       </w:r>
       <w:r>
-        <w:t xml:space="preserve"> labelDetails</w:t>
+        <w:t xml:space="preserve"> label</w:t>
+      </w:r>
+      <w:r>
+        <w:t>Name</w:t>
       </w:r>
     </w:p>
     <w:p>
@@ -5033,16 +5314,13 @@
         </w:rPr>
       </w:pPr>
       <w:r>
-        <w:t xml:space="preserve">button1 </w:t>
+        <w:t xml:space="preserve">label3 </w:t>
       </w:r>
       <w:r>
         <w:sym w:font="Wingdings" w:char="F0E0"/>
       </w:r>
       <w:r>
-        <w:t xml:space="preserve"> button</w:t>
-      </w:r>
-      <w:r>
-        <w:t>Add</w:t>
+        <w:t xml:space="preserve"> labelDetails</w:t>
       </w:r>
     </w:p>
     <w:p>
@@ -5057,6 +5335,31 @@
         </w:rPr>
       </w:pPr>
       <w:r>
+        <w:t xml:space="preserve">button1 </w:t>
+      </w:r>
+      <w:r>
+        <w:sym w:font="Wingdings" w:char="F0E0"/>
+      </w:r>
+      <w:r>
+        <w:t xml:space="preserve"> button</w:t>
+      </w:r>
+      <w:r>
+        <w:t>Add</w:t>
+      </w:r>
+    </w:p>
+    <w:p>
+      <w:pPr>
+        <w:pStyle w:val="ac"/>
+        <w:numPr>
+          <w:ilvl w:val="0"/>
+          <w:numId w:val="5"/>
+        </w:numPr>
+        <w:rPr>
+          <w:lang w:val="bg-BG"/>
+        </w:rPr>
+      </w:pPr>
+      <w:r>
+        <w:lastRenderedPageBreak/>
         <w:t xml:space="preserve">button2 </w:t>
       </w:r>
       <w:r>
@@ -5336,6 +5639,145 @@
         <w:pStyle w:val="ac"/>
         <w:numPr>
           <w:ilvl w:val="0"/>
+          <w:numId w:val="5"/>
+        </w:numPr>
+        <w:rPr>
+          <w:lang w:val="bg-BG"/>
+        </w:rPr>
+      </w:pPr>
+      <w:r>
+        <w:rPr>
+          <w:rFonts w:ascii="Consolas" w:hAnsi="Consolas" w:cs="Consolas"/>
+          <w:sz w:val="21"/>
+          <w:szCs w:val="21"/>
+        </w:rPr>
+        <w:t>Form1</w:t>
+      </w:r>
+      <w:r>
+        <w:rPr>
+          <w:sz w:val="21"/>
+          <w:szCs w:val="21"/>
+        </w:rPr>
+        <w:t xml:space="preserve"> </w:t>
+      </w:r>
+      <w:r>
+        <w:rPr>
+          <w:sz w:val="21"/>
+          <w:szCs w:val="21"/>
+        </w:rPr>
+        <w:sym w:font="Wingdings" w:char="F0E0"/>
+      </w:r>
+      <w:r>
+        <w:rPr>
+          <w:sz w:val="21"/>
+          <w:szCs w:val="21"/>
+        </w:rPr>
+        <w:t xml:space="preserve"> </w:t>
+      </w:r>
+      <w:r>
+        <w:rPr>
+          <w:rFonts w:ascii="Consolas" w:hAnsi="Consolas" w:cs="Consolas"/>
+          <w:sz w:val="21"/>
+          <w:szCs w:val="21"/>
+        </w:rPr>
+        <w:t>Events</w:t>
+      </w:r>
+    </w:p>
+    <w:p>
+      <w:pPr>
+        <w:pStyle w:val="ac"/>
+        <w:numPr>
+          <w:ilvl w:val="0"/>
+          <w:numId w:val="4"/>
+        </w:numPr>
+      </w:pPr>
+      <w:bookmarkStart w:id="1" w:name="_Hlk141805872"/>
+      <w:r>
+        <w:rPr>
+          <w:lang w:val="bg-BG"/>
+        </w:rPr>
+        <w:t xml:space="preserve">Създайте </w:t>
+      </w:r>
+      <w:r>
+        <w:rPr>
+          <w:b/>
+          <w:bCs/>
+          <w:lang w:val="bg-BG"/>
+        </w:rPr>
+        <w:t>списък</w:t>
+      </w:r>
+      <w:r>
+        <w:rPr>
+          <w:lang w:val="bg-BG"/>
+        </w:rPr>
+        <w:t xml:space="preserve"> от </w:t>
+      </w:r>
+      <w:r>
+        <w:rPr>
+          <w:b/>
+          <w:bCs/>
+        </w:rPr>
+        <w:t>Event</w:t>
+      </w:r>
+      <w:r>
+        <w:t xml:space="preserve"> </w:t>
+      </w:r>
+      <w:r>
+        <w:rPr>
+          <w:lang w:val="bg-BG"/>
+        </w:rPr>
+        <w:t>с име</w:t>
+      </w:r>
+      <w:r>
+        <w:t xml:space="preserve"> </w:t>
+      </w:r>
+      <w:r>
+        <w:rPr>
+          <w:b/>
+          <w:bCs/>
+        </w:rPr>
+        <w:t>events</w:t>
+      </w:r>
+      <w:r>
+        <w:t xml:space="preserve"> </w:t>
+      </w:r>
+      <w:r>
+        <w:rPr>
+          <w:lang w:val="bg-BG"/>
+        </w:rPr>
+        <w:t>в сорс кода</w:t>
+      </w:r>
+      <w:r>
+        <w:t>.</w:t>
+      </w:r>
+    </w:p>
+    <w:p>
+      <w:pPr>
+        <w:pStyle w:val="ac"/>
+        <w:numPr>
+          <w:ilvl w:val="0"/>
+          <w:numId w:val="4"/>
+        </w:numPr>
+      </w:pPr>
+      <w:r>
+        <w:rPr>
+          <w:lang w:val="bg-BG"/>
+        </w:rPr>
+        <w:t xml:space="preserve">В директорията на проекта създайте файла </w:t>
+      </w:r>
+      <w:r>
+        <w:rPr>
+          <w:b/>
+          <w:bCs/>
+        </w:rPr>
+        <w:t>"data.txt"</w:t>
+      </w:r>
+    </w:p>
+    <w:p>
+      <w:pPr>
+        <w:pStyle w:val="ac"/>
+        <w:numPr>
+          <w:ilvl w:val="0"/>
           <w:numId w:val="4"/>
         </w:numPr>
         <w:ind w:left="357" w:hanging="357"/>
@@ -5344,7 +5786,6 @@
           <w:lang w:val="bg-BG"/>
         </w:rPr>
       </w:pPr>
-      <w:bookmarkStart w:id="1" w:name="_Hlk141805872"/>
       <w:r>
         <w:rPr>
           <w:lang w:val="bg-BG"/>
@@ -5388,7 +5829,6 @@
         <w:t xml:space="preserve"> за зареждане на събитията</w:t>
       </w:r>
     </w:p>
-    <w:bookmarkEnd w:id="1"/>
     <w:p>
       <w:pPr>
         <w:pStyle w:val="ac"/>
@@ -5403,12 +5843,11 @@
           <w:noProof/>
           <w:lang w:val="bg-BG"/>
         </w:rPr>
-        <w:lastRenderedPageBreak/>
         <w:drawing>
-          <wp:inline distT="0" distB="0" distL="0" distR="0" wp14:anchorId="2231DCF2" wp14:editId="49EAE6C9">
-            <wp:extent cx="4293301" cy="3242309"/>
-            <wp:effectExtent l="19050" t="19050" r="12065" b="15875"/>
-            <wp:docPr id="1340389852" name="Картина 1"/>
+          <wp:inline distT="0" distB="0" distL="0" distR="0" wp14:anchorId="0A46D17E" wp14:editId="5EEEAF26">
+            <wp:extent cx="4370614" cy="3147177"/>
+            <wp:effectExtent l="19050" t="19050" r="11430" b="15240"/>
+            <wp:docPr id="551732009" name="Картина 1"/>
             <wp:cNvGraphicFramePr>
               <a:graphicFrameLocks xmlns:a="http://schemas.openxmlformats.org/drawingml/2006/main" noChangeAspect="1"/>
             </wp:cNvGraphicFramePr>
@@ -5416,11 +5855,11 @@
               <a:graphicData uri="http://schemas.openxmlformats.org/drawingml/2006/picture">
                 <pic:pic xmlns:pic="http://schemas.openxmlformats.org/drawingml/2006/picture">
                   <pic:nvPicPr>
-                    <pic:cNvPr id="1340389852" name=""/>
+                    <pic:cNvPr id="551732009" name=""/>
                     <pic:cNvPicPr/>
                   </pic:nvPicPr>
                   <pic:blipFill>
-                    <a:blip r:embed="rId39"/>
+                    <a:blip r:embed="rId40"/>
                     <a:stretch>
                       <a:fillRect/>
                     </a:stretch>
@@ -5428,7 +5867,7 @@
                   <pic:spPr>
                     <a:xfrm>
                       <a:off x="0" y="0"/>
-                      <a:ext cx="4305463" cy="3251494"/>
+                      <a:ext cx="4390509" cy="3161503"/>
                     </a:xfrm>
                     <a:prstGeom prst="rect">
                       <a:avLst/>
@@ -5447,6 +5886,7 @@
           </wp:inline>
         </w:drawing>
       </w:r>
+      <w:bookmarkEnd w:id="1"/>
     </w:p>
     <w:p>
       <w:pPr>
@@ -5528,10 +5968,10 @@
           <w:lang w:val="bg-BG"/>
         </w:rPr>
         <w:drawing>
-          <wp:inline distT="0" distB="0" distL="0" distR="0" wp14:anchorId="141DCE83" wp14:editId="7CDE4486">
-            <wp:extent cx="4324350" cy="2312326"/>
-            <wp:effectExtent l="19050" t="19050" r="19050" b="12065"/>
-            <wp:docPr id="1135548119" name="Картина 1"/>
+          <wp:inline distT="0" distB="0" distL="0" distR="0" wp14:anchorId="758450E9" wp14:editId="657B9B7F">
+            <wp:extent cx="5271407" cy="2065119"/>
+            <wp:effectExtent l="19050" t="19050" r="24765" b="11430"/>
+            <wp:docPr id="1112845061" name="Картина 1"/>
             <wp:cNvGraphicFramePr>
               <a:graphicFrameLocks xmlns:a="http://schemas.openxmlformats.org/drawingml/2006/main" noChangeAspect="1"/>
             </wp:cNvGraphicFramePr>
@@ -5539,11 +5979,11 @@
               <a:graphicData uri="http://schemas.openxmlformats.org/drawingml/2006/picture">
                 <pic:pic xmlns:pic="http://schemas.openxmlformats.org/drawingml/2006/picture">
                   <pic:nvPicPr>
-                    <pic:cNvPr id="1135548119" name=""/>
+                    <pic:cNvPr id="1112845061" name=""/>
                     <pic:cNvPicPr/>
                   </pic:nvPicPr>
                   <pic:blipFill>
-                    <a:blip r:embed="rId40"/>
+                    <a:blip r:embed="rId41"/>
                     <a:stretch>
                       <a:fillRect/>
                     </a:stretch>
@@ -5551,7 +5991,7 @@
                   <pic:spPr>
                     <a:xfrm>
                       <a:off x="0" y="0"/>
-                      <a:ext cx="4330361" cy="2315540"/>
+                      <a:ext cx="5284934" cy="2070418"/>
                     </a:xfrm>
                     <a:prstGeom prst="rect">
                       <a:avLst/>
@@ -5574,11 +6014,114 @@
     <w:p>
       <w:pPr>
         <w:pStyle w:val="ac"/>
-        <w:ind w:left="360"/>
-        <w:rPr>
-          <w:lang w:val="bg-BG"/>
-        </w:rPr>
-      </w:pPr>
+        <w:numPr>
+          <w:ilvl w:val="0"/>
+          <w:numId w:val="4"/>
+        </w:numPr>
+        <w:rPr>
+          <w:lang w:val="bg-BG"/>
+        </w:rPr>
+      </w:pPr>
+      <w:r>
+        <w:rPr>
+          <w:lang w:val="bg-BG"/>
+        </w:rPr>
+        <w:t xml:space="preserve">Добавете </w:t>
+      </w:r>
+      <w:r>
+        <w:rPr>
+          <w:b/>
+          <w:bCs/>
+          <w:lang w:val="bg-BG"/>
+        </w:rPr>
+        <w:t>метод-обработчик</w:t>
+      </w:r>
+      <w:r>
+        <w:rPr>
+          <w:b/>
+          <w:bCs/>
+        </w:rPr>
+        <w:t xml:space="preserve"> </w:t>
+      </w:r>
+      <w:r>
+        <w:rPr>
+          <w:lang w:val="bg-BG"/>
+        </w:rPr>
+        <w:t>с име</w:t>
+      </w:r>
+      <w:r>
+        <w:rPr>
+          <w:lang w:val="bg-BG"/>
+        </w:rPr>
+        <w:t xml:space="preserve"> </w:t>
+      </w:r>
+      <w:r>
+        <w:rPr>
+          <w:rFonts w:ascii="Consolas" w:hAnsi="Consolas" w:cs="Cascadia Mono"/>
+          <w:b/>
+          <w:bCs/>
+          <w:color w:val="000000"/>
+          <w:lang w:val="bg-BG"/>
+        </w:rPr>
+        <w:t>Events_Load()</w:t>
+      </w:r>
+      <w:r>
+        <w:rPr>
+          <w:lang w:val="bg-BG"/>
+        </w:rPr>
+        <w:t xml:space="preserve"> на събитието </w:t>
+      </w:r>
+      <w:r>
+        <w:rPr>
+          <w:b/>
+          <w:bCs/>
+        </w:rPr>
+        <w:t>Load</w:t>
+      </w:r>
+      <w:r>
+        <w:rPr>
+          <w:b/>
+          <w:bCs/>
+        </w:rPr>
+        <w:t xml:space="preserve"> </w:t>
+      </w:r>
+      <w:r>
+        <w:rPr>
+          <w:lang w:val="bg-BG"/>
+        </w:rPr>
+        <w:t>на формата.</w:t>
+      </w:r>
+      <w:r>
+        <w:t xml:space="preserve"> </w:t>
+      </w:r>
+      <w:r>
+        <w:rPr>
+          <w:lang w:val="bg-BG"/>
+        </w:rPr>
+        <w:t xml:space="preserve">В него извикайте метода </w:t>
+      </w:r>
+      <w:r>
+        <w:rPr>
+          <w:rFonts w:ascii="Consolas" w:hAnsi="Consolas"/>
+          <w:b/>
+          <w:bCs/>
+          <w:lang w:val="bg-BG"/>
+        </w:rPr>
+        <w:t>LoadEvents()</w:t>
+      </w:r>
+      <w:r>
+        <w:rPr>
+          <w:lang w:val="bg-BG"/>
+        </w:rPr>
+        <w:t xml:space="preserve"> и инициализирайте променливата</w:t>
+      </w:r>
+      <w:r>
+        <w:rPr>
+          <w:b/>
+          <w:bCs/>
+        </w:rPr>
+        <w:t xml:space="preserve"> events</w:t>
+      </w:r>
     </w:p>
     <w:p>
       <w:pPr>
@@ -5664,7 +6207,7 @@
         <w:rPr>
           <w:lang w:val="bg-BG"/>
         </w:rPr>
-        <w:t>. След всяко събитие добавяне трябва да извика</w:t>
+        <w:t>. След всяко добавяне трябва да извика</w:t>
       </w:r>
       <w:r>
         <w:rPr>
@@ -5720,6 +6263,7 @@
         <w:rPr>
           <w:lang w:val="bg-BG"/>
         </w:rPr>
+        <w:lastRenderedPageBreak/>
         <w:t xml:space="preserve">Добавете </w:t>
       </w:r>
       <w:r>
@@ -5805,7 +6349,7 @@
         <w:rPr>
           <w:lang w:val="bg-BG"/>
         </w:rPr>
-        <w:t xml:space="preserve"> на събитие. След всяко събитие </w:t>
+        <w:t xml:space="preserve"> на събитие. След всяко </w:t>
       </w:r>
       <w:r>
         <w:rPr>
@@ -6089,7 +6633,6 @@
         </w:tabs>
       </w:pPr>
       <w:r>
-        <w:lastRenderedPageBreak/>
         <w:tab/>
       </w:r>
       <w:r>
@@ -6112,7 +6655,7 @@
                     <pic:cNvPicPr/>
                   </pic:nvPicPr>
                   <pic:blipFill>
-                    <a:blip r:embed="rId41"/>
+                    <a:blip r:embed="rId42"/>
                     <a:stretch>
                       <a:fillRect/>
                     </a:stretch>
@@ -6183,6 +6726,15 @@
         <w:t>натиснем детайли</w:t>
       </w:r>
       <w:r>
+        <w:t xml:space="preserve"> </w:t>
+      </w:r>
+      <w:r>
+        <w:rPr>
+          <w:lang w:val="bg-BG"/>
+        </w:rPr>
+        <w:t>или премахни</w:t>
+      </w:r>
+      <w:r>
         <w:rPr>
           <w:lang w:val="bg-BG"/>
         </w:rPr>
@@ -6271,7 +6823,7 @@
                     <pic:cNvPicPr/>
                   </pic:nvPicPr>
                   <pic:blipFill>
-                    <a:blip r:embed="rId42"/>
+                    <a:blip r:embed="rId43"/>
                     <a:stretch>
                       <a:fillRect/>
                     </a:stretch>
@@ -6328,13 +6880,37 @@
         <w:rPr>
           <w:lang w:val="bg-BG"/>
         </w:rPr>
-        <w:t xml:space="preserve">? Искаме вместо приложението „да се чупи“, да излиза подходящо съобщение, </w:t>
-      </w:r>
-      <w:r>
-        <w:rPr>
-          <w:lang w:val="bg-BG"/>
-        </w:rPr>
-        <w:t>не са избрали събитие</w:t>
+        <w:t>? Искаме вместо приложението „да се чупи“, да излиза подходящо съобщение,</w:t>
+      </w:r>
+      <w:r>
+        <w:rPr>
+          <w:lang w:val="bg-BG"/>
+        </w:rPr>
+        <w:t xml:space="preserve"> ако</w:t>
+      </w:r>
+      <w:r>
+        <w:rPr>
+          <w:lang w:val="bg-BG"/>
+        </w:rPr>
+        <w:t xml:space="preserve"> </w:t>
+      </w:r>
+      <w:r>
+        <w:rPr>
+          <w:lang w:val="bg-BG"/>
+        </w:rPr>
+        <w:t>не с</w:t>
+      </w:r>
+      <w:r>
+        <w:rPr>
+          <w:lang w:val="bg-BG"/>
+        </w:rPr>
+        <w:t>ме</w:t>
+      </w:r>
+      <w:r>
+        <w:rPr>
+          <w:lang w:val="bg-BG"/>
+        </w:rPr>
+        <w:t xml:space="preserve"> избрали събитие</w:t>
       </w:r>
       <w:r>
         <w:rPr>
@@ -6370,7 +6946,7 @@
                     <pic:cNvPicPr/>
                   </pic:nvPicPr>
                   <pic:blipFill>
-                    <a:blip r:embed="rId43"/>
+                    <a:blip r:embed="rId44"/>
                     <a:stretch>
                       <a:fillRect/>
                     </a:stretch>
@@ -6403,125 +6979,7 @@
         <w:tabs>
           <w:tab w:val="left" w:pos="567"/>
         </w:tabs>
-        <w:ind w:left="357"/>
-        <w:rPr>
-          <w:lang w:val="bg-BG"/>
-        </w:rPr>
-      </w:pPr>
-      <w:r>
-        <w:rPr>
-          <w:lang w:val="bg-BG"/>
-        </w:rPr>
-        <w:t>Кодът по-горе хваща възможни</w:t>
-      </w:r>
-      <w:r>
-        <w:rPr>
-          <w:lang w:val="bg-BG"/>
-        </w:rPr>
-        <w:t>я</w:t>
-      </w:r>
-      <w:r>
-        <w:rPr>
-          <w:lang w:val="bg-BG"/>
-        </w:rPr>
-        <w:t xml:space="preserve"> </w:t>
-      </w:r>
-      <w:r>
-        <w:rPr>
-          <w:b/>
-          <w:bCs/>
-          <w:lang w:val="bg-BG"/>
-        </w:rPr>
-        <w:t>проблем при парсване на число</w:t>
-      </w:r>
-      <w:r>
-        <w:rPr>
-          <w:lang w:val="bg-BG"/>
-        </w:rPr>
-        <w:t xml:space="preserve"> и </w:t>
-      </w:r>
-      <w:r>
-        <w:rPr>
-          <w:b/>
-          <w:bCs/>
-          <w:lang w:val="bg-BG"/>
-        </w:rPr>
-        <w:t>пресмятане на сумата</w:t>
-      </w:r>
-      <w:r>
-        <w:t xml:space="preserve">, </w:t>
-      </w:r>
-      <w:r>
-        <w:rPr>
-          <w:lang w:val="bg-BG"/>
-        </w:rPr>
-        <w:t>след което</w:t>
-      </w:r>
-      <w:r>
-        <w:rPr>
-          <w:lang w:val="bg-BG"/>
-        </w:rPr>
-        <w:t xml:space="preserve"> визуализира резултат </w:t>
-      </w:r>
-      <w:r>
-        <w:t>“</w:t>
-      </w:r>
-      <w:r>
-        <w:rPr>
-          <w:b/>
-          <w:bCs/>
-        </w:rPr>
-        <w:t>error</w:t>
-      </w:r>
-      <w:r>
-        <w:rPr>
-          <w:lang w:val="bg-BG"/>
-        </w:rPr>
-        <w:t>“</w:t>
-      </w:r>
-      <w:r>
-        <w:rPr>
-          <w:lang w:val="bg-BG"/>
-        </w:rPr>
-        <w:t xml:space="preserve">. Ще учим по-нататък в нашия курс как се работи с </w:t>
-      </w:r>
-      <w:r>
-        <w:rPr>
-          <w:rFonts w:ascii="Consolas" w:hAnsi="Consolas" w:cs="Consolas"/>
-          <w:b/>
-          <w:bCs/>
-        </w:rPr>
-        <w:t>try-catch</w:t>
-      </w:r>
-      <w:r>
-        <w:t xml:space="preserve"> </w:t>
-      </w:r>
-      <w:r>
-        <w:rPr>
-          <w:lang w:val="bg-BG"/>
-        </w:rPr>
-        <w:t xml:space="preserve">конструкцията в </w:t>
-      </w:r>
-      <w:r>
-        <w:t xml:space="preserve">C# </w:t>
-      </w:r>
-      <w:r>
-        <w:rPr>
-          <w:lang w:val="bg-BG"/>
-        </w:rPr>
-        <w:t>за хващане на грешки.</w:t>
-      </w:r>
-    </w:p>
-    <w:p>
-      <w:pPr>
-        <w:pStyle w:val="ac"/>
-        <w:numPr>
-          <w:ilvl w:val="0"/>
-          <w:numId w:val="4"/>
-        </w:numPr>
-        <w:tabs>
-          <w:tab w:val="left" w:pos="567"/>
-        </w:tabs>
+        <w:ind w:firstLine="357"/>
       </w:pPr>
       <w:r>
         <w:rPr>
@@ -6529,18 +6987,10 @@
         </w:rPr>
         <w:lastRenderedPageBreak/>
         <w:drawing>
-          <wp:anchor distT="0" distB="0" distL="114300" distR="114300" simplePos="0" relativeHeight="251702272" behindDoc="0" locked="0" layoutInCell="1" allowOverlap="1" wp14:anchorId="55DA8493" wp14:editId="5C9FBBF6">
-            <wp:simplePos x="0" y="0"/>
-            <wp:positionH relativeFrom="column">
-              <wp:posOffset>4831436</wp:posOffset>
-            </wp:positionH>
-            <wp:positionV relativeFrom="paragraph">
-              <wp:posOffset>564719</wp:posOffset>
-            </wp:positionV>
-            <wp:extent cx="1524132" cy="1425063"/>
-            <wp:effectExtent l="19050" t="19050" r="19050" b="22860"/>
-            <wp:wrapTopAndBottom/>
-            <wp:docPr id="201843180" name="Картина 1"/>
+          <wp:inline distT="0" distB="0" distL="0" distR="0" wp14:anchorId="3058E872" wp14:editId="44371D50">
+            <wp:extent cx="4164106" cy="2289682"/>
+            <wp:effectExtent l="19050" t="19050" r="27305" b="15875"/>
+            <wp:docPr id="342099879" name="Картина 1"/>
             <wp:cNvGraphicFramePr>
               <a:graphicFrameLocks xmlns:a="http://schemas.openxmlformats.org/drawingml/2006/main" noChangeAspect="1"/>
             </wp:cNvGraphicFramePr>
@@ -6548,17 +6998,11 @@
               <a:graphicData uri="http://schemas.openxmlformats.org/drawingml/2006/picture">
                 <pic:pic xmlns:pic="http://schemas.openxmlformats.org/drawingml/2006/picture">
                   <pic:nvPicPr>
-                    <pic:cNvPr id="201843180" name=""/>
+                    <pic:cNvPr id="342099879" name=""/>
                     <pic:cNvPicPr/>
                   </pic:nvPicPr>
                   <pic:blipFill>
-                    <a:blip r:embed="rId44">
-                      <a:extLst>
-                        <a:ext uri="{28A0092B-C50C-407E-A947-70E740481C1C}">
-                          <a14:useLocalDpi xmlns:a14="http://schemas.microsoft.com/office/drawing/2010/main" val="0"/>
-                        </a:ext>
-                      </a:extLst>
-                    </a:blip>
+                    <a:blip r:embed="rId45"/>
                     <a:stretch>
                       <a:fillRect/>
                     </a:stretch>
@@ -6566,7 +7010,7 @@
                   <pic:spPr>
                     <a:xfrm>
                       <a:off x="0" y="0"/>
-                      <a:ext cx="1524132" cy="1425063"/>
+                      <a:ext cx="4178922" cy="2297829"/>
                     </a:xfrm>
                     <a:prstGeom prst="rect">
                       <a:avLst/>
@@ -6582,89 +7026,111 @@
                 </pic:pic>
               </a:graphicData>
             </a:graphic>
-          </wp:anchor>
+          </wp:inline>
         </w:drawing>
       </w:r>
-      <w:r>
-        <w:rPr>
-          <w:lang w:val="bg-BG"/>
-        </w:rPr>
-        <w:t xml:space="preserve">Стартирайте отново и тествайте какво се получава при </w:t>
-      </w:r>
-      <w:r>
-        <w:rPr>
-          <w:lang w:val="bg-BG"/>
-        </w:rPr>
-        <w:t>натискане на бутона детайли</w:t>
-      </w:r>
-      <w:r>
-        <w:rPr>
-          <w:lang w:val="bg-BG"/>
-        </w:rPr>
-        <w:t>:</w:t>
-      </w:r>
-      <w:r>
-        <w:rPr>
-          <w:noProof/>
-          <w:shd w:val="clear" w:color="auto" w:fill="FFFFFF"/>
-        </w:rPr>
-        <w:drawing>
-          <wp:anchor distT="0" distB="0" distL="114300" distR="114300" simplePos="0" relativeHeight="251703296" behindDoc="0" locked="0" layoutInCell="1" allowOverlap="1" wp14:anchorId="0FC2ED60" wp14:editId="30ABEA71">
-            <wp:simplePos x="0" y="0"/>
-            <wp:positionH relativeFrom="column">
-              <wp:posOffset>136017</wp:posOffset>
-            </wp:positionH>
-            <wp:positionV relativeFrom="paragraph">
-              <wp:posOffset>329565</wp:posOffset>
-            </wp:positionV>
-            <wp:extent cx="3535680" cy="1935480"/>
-            <wp:effectExtent l="19050" t="19050" r="26670" b="26670"/>
-            <wp:wrapTopAndBottom/>
-            <wp:docPr id="1722524263" name="Картина 1"/>
-            <wp:cNvGraphicFramePr>
-              <a:graphicFrameLocks xmlns:a="http://schemas.openxmlformats.org/drawingml/2006/main" noChangeAspect="1"/>
-            </wp:cNvGraphicFramePr>
-            <a:graphic xmlns:a="http://schemas.openxmlformats.org/drawingml/2006/main">
-              <a:graphicData uri="http://schemas.openxmlformats.org/drawingml/2006/picture">
-                <pic:pic xmlns:pic="http://schemas.openxmlformats.org/drawingml/2006/picture">
-                  <pic:nvPicPr>
-                    <pic:cNvPr id="1722524263" name=""/>
-                    <pic:cNvPicPr/>
-                  </pic:nvPicPr>
-                  <pic:blipFill>
-                    <a:blip r:embed="rId45">
-                      <a:extLst>
-                        <a:ext uri="{28A0092B-C50C-407E-A947-70E740481C1C}">
-                          <a14:useLocalDpi xmlns:a14="http://schemas.microsoft.com/office/drawing/2010/main" val="0"/>
-                        </a:ext>
-                      </a:extLst>
-                    </a:blip>
-                    <a:stretch>
-                      <a:fillRect/>
-                    </a:stretch>
-                  </pic:blipFill>
-                  <pic:spPr>
-                    <a:xfrm>
-                      <a:off x="0" y="0"/>
-                      <a:ext cx="3535680" cy="1935480"/>
-                    </a:xfrm>
-                    <a:prstGeom prst="rect">
-                      <a:avLst/>
-                    </a:prstGeom>
-                    <a:ln>
-                      <a:solidFill>
-                        <a:schemeClr val="bg1">
-                          <a:lumMod val="75000"/>
-                        </a:schemeClr>
-                      </a:solidFill>
-                    </a:ln>
-                  </pic:spPr>
-                </pic:pic>
-              </a:graphicData>
-            </a:graphic>
-          </wp:anchor>
-        </w:drawing>
-      </w:r>
+    </w:p>
+    <w:p>
+      <w:pPr>
+        <w:tabs>
+          <w:tab w:val="left" w:pos="567"/>
+        </w:tabs>
+        <w:ind w:left="357"/>
+        <w:rPr>
+          <w:lang w:val="bg-BG"/>
+        </w:rPr>
+      </w:pPr>
+      <w:r>
+        <w:rPr>
+          <w:lang w:val="bg-BG"/>
+        </w:rPr>
+        <w:t>Кодът по-горе хваща възможни</w:t>
+      </w:r>
+      <w:r>
+        <w:rPr>
+          <w:lang w:val="bg-BG"/>
+        </w:rPr>
+        <w:t>я</w:t>
+      </w:r>
+      <w:r>
+        <w:rPr>
+          <w:lang w:val="bg-BG"/>
+        </w:rPr>
+        <w:t xml:space="preserve"> </w:t>
+      </w:r>
+      <w:r>
+        <w:rPr>
+          <w:b/>
+          <w:bCs/>
+          <w:lang w:val="bg-BG"/>
+        </w:rPr>
+        <w:t xml:space="preserve">проблем при </w:t>
+      </w:r>
+      <w:r>
+        <w:rPr>
+          <w:b/>
+          <w:bCs/>
+          <w:lang w:val="bg-BG"/>
+        </w:rPr>
+        <w:t>намиране на събитие</w:t>
+      </w:r>
+      <w:r>
+        <w:t xml:space="preserve">, </w:t>
+      </w:r>
+      <w:r>
+        <w:rPr>
+          <w:lang w:val="bg-BG"/>
+        </w:rPr>
+        <w:t>след което</w:t>
+      </w:r>
+      <w:r>
+        <w:rPr>
+          <w:lang w:val="bg-BG"/>
+        </w:rPr>
+        <w:t xml:space="preserve"> визуализира  </w:t>
+      </w:r>
+      <w:r>
+        <w:rPr>
+          <w:b/>
+          <w:bCs/>
+          <w:lang w:val="bg-BG"/>
+        </w:rPr>
+        <w:t>"</w:t>
+      </w:r>
+      <w:r>
+        <w:rPr>
+          <w:b/>
+          <w:bCs/>
+          <w:lang w:val="bg-BG"/>
+        </w:rPr>
+        <w:t>Моля изберете събитие</w:t>
+      </w:r>
+      <w:r>
+        <w:rPr>
+          <w:b/>
+          <w:bCs/>
+          <w:lang w:val="bg-BG"/>
+        </w:rPr>
+        <w:t>"</w:t>
+      </w:r>
+      <w:r>
+        <w:rPr>
+          <w:lang w:val="bg-BG"/>
+        </w:rPr>
+        <w:t xml:space="preserve">. </w:t>
+      </w:r>
+    </w:p>
+    <w:p>
+      <w:pPr>
+        <w:pStyle w:val="ac"/>
+        <w:numPr>
+          <w:ilvl w:val="0"/>
+          <w:numId w:val="4"/>
+        </w:numPr>
+        <w:tabs>
+          <w:tab w:val="left" w:pos="567"/>
+        </w:tabs>
+      </w:pPr>
       <w:r>
         <w:rPr>
           <w:noProof/>
@@ -6672,13 +7138,13 @@
         <mc:AlternateContent>
           <mc:Choice Requires="wps">
             <w:drawing>
-              <wp:anchor distT="0" distB="0" distL="114300" distR="114300" simplePos="0" relativeHeight="251682816" behindDoc="0" locked="0" layoutInCell="1" allowOverlap="1" wp14:anchorId="59726A2F" wp14:editId="5C0CCD73">
+              <wp:anchor distT="0" distB="0" distL="114300" distR="114300" simplePos="0" relativeHeight="251682816" behindDoc="0" locked="0" layoutInCell="1" allowOverlap="1" wp14:anchorId="59726A2F" wp14:editId="2010CE0F">
                 <wp:simplePos x="0" y="0"/>
                 <wp:positionH relativeFrom="column">
-                  <wp:posOffset>4088918</wp:posOffset>
+                  <wp:posOffset>4017346</wp:posOffset>
                 </wp:positionH>
                 <wp:positionV relativeFrom="paragraph">
-                  <wp:posOffset>1102589</wp:posOffset>
+                  <wp:posOffset>1162312</wp:posOffset>
                 </wp:positionV>
                 <wp:extent cx="400685" cy="229870"/>
                 <wp:effectExtent l="0" t="19050" r="37465" b="36830"/>
@@ -6742,7 +7208,23 @@
           </mc:Choice>
           <mc:Fallback>
             <w:pict>
-              <v:shape w14:anchorId="55FEE558" id="Right Arrow 63" o:spid="_x0000_s1026" type="#_x0000_t13" style="position:absolute;margin-left:321.95pt;margin-top:86.8pt;width:31.55pt;height:18.1pt;z-index:251682816;visibility:visible;mso-wrap-style:square;mso-wrap-distance-left:9pt;mso-wrap-distance-top:0;mso-wrap-distance-right:9pt;mso-wrap-distance-bottom:0;mso-position-horizontal:absolute;mso-position-horizontal-relative:text;mso-position-vertical:absolute;mso-position-vertical-relative:text;v-text-anchor:middle" o:gfxdata="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" adj="15404" fillcolor="#1f497d [3202]" strokecolor="black [2413]" strokeweight="1.5pt">
+              <v:shapetype w14:anchorId="3CA0802A" id="_x0000_t13" coordsize="21600,21600" o:spt="13" adj="16200,5400" path="m@0,l@0@1,0@1,0@2@0@2@0,21600,21600,10800xe">
+                <v:stroke joinstyle="miter"/>
+                <v:formulas>
+                  <v:f eqn="val #0"/>
+                  <v:f eqn="val #1"/>
+                  <v:f eqn="sum height 0 #1"/>
+                  <v:f eqn="sum 10800 0 #1"/>
+                  <v:f eqn="sum width 0 #0"/>
+                  <v:f eqn="prod @4 @3 10800"/>
+                  <v:f eqn="sum width 0 @5"/>
+                </v:formulas>
+                <v:path o:connecttype="custom" o:connectlocs="@0,0;0,10800;@0,21600;21600,10800" o:connectangles="270,180,90,0" textboxrect="0,@1,@6,@2"/>
+                <v:handles>
+                  <v:h position="#0,#1" xrange="0,21600" yrange="0,10800"/>
+                </v:handles>
+              </v:shapetype>
+              <v:shape id="Right Arrow 63" o:spid="_x0000_s1026" type="#_x0000_t13" style="position:absolute;margin-left:316.35pt;margin-top:91.5pt;width:31.55pt;height:18.1pt;z-index:251682816;visibility:visible;mso-wrap-style:square;mso-wrap-distance-left:9pt;mso-wrap-distance-top:0;mso-wrap-distance-right:9pt;mso-wrap-distance-bottom:0;mso-position-horizontal:absolute;mso-position-horizontal-relative:text;mso-position-vertical:absolute;mso-position-vertical-relative:text;v-text-anchor:middle" o:gfxdata="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" adj="15404" fillcolor="#1f497d [3202]" strokecolor="black [2413]" strokeweight="1.5pt">
                 <v:fill opacity="52428f"/>
                 <v:stroke opacity="52428f"/>
               </v:shape>
@@ -6750,6 +7232,165 @@
           </mc:Fallback>
         </mc:AlternateContent>
       </w:r>
+      <w:r>
+        <w:rPr>
+          <w:noProof/>
+          <w:shd w:val="clear" w:color="auto" w:fill="FFFFFF"/>
+        </w:rPr>
+        <w:drawing>
+          <wp:anchor distT="0" distB="0" distL="114300" distR="114300" simplePos="0" relativeHeight="251703296" behindDoc="0" locked="0" layoutInCell="1" allowOverlap="1" wp14:anchorId="0FC2ED60" wp14:editId="59EB4F18">
+            <wp:simplePos x="0" y="0"/>
+            <wp:positionH relativeFrom="column">
+              <wp:posOffset>150121</wp:posOffset>
+            </wp:positionH>
+            <wp:positionV relativeFrom="paragraph">
+              <wp:posOffset>268269</wp:posOffset>
+            </wp:positionV>
+            <wp:extent cx="3535680" cy="1935480"/>
+            <wp:effectExtent l="19050" t="19050" r="26670" b="26670"/>
+            <wp:wrapTopAndBottom/>
+            <wp:docPr id="1722524263" name="Картина 1"/>
+            <wp:cNvGraphicFramePr>
+              <a:graphicFrameLocks xmlns:a="http://schemas.openxmlformats.org/drawingml/2006/main" noChangeAspect="1"/>
+            </wp:cNvGraphicFramePr>
+            <a:graphic xmlns:a="http://schemas.openxmlformats.org/drawingml/2006/main">
+              <a:graphicData uri="http://schemas.openxmlformats.org/drawingml/2006/picture">
+                <pic:pic xmlns:pic="http://schemas.openxmlformats.org/drawingml/2006/picture">
+                  <pic:nvPicPr>
+                    <pic:cNvPr id="1722524263" name=""/>
+                    <pic:cNvPicPr/>
+                  </pic:nvPicPr>
+                  <pic:blipFill>
+                    <a:blip r:embed="rId46">
+                      <a:extLst>
+                        <a:ext uri="{28A0092B-C50C-407E-A947-70E740481C1C}">
+                          <a14:useLocalDpi xmlns:a14="http://schemas.microsoft.com/office/drawing/2010/main" val="0"/>
+                        </a:ext>
+                      </a:extLst>
+                    </a:blip>
+                    <a:stretch>
+                      <a:fillRect/>
+                    </a:stretch>
+                  </pic:blipFill>
+                  <pic:spPr>
+                    <a:xfrm>
+                      <a:off x="0" y="0"/>
+                      <a:ext cx="3535680" cy="1935480"/>
+                    </a:xfrm>
+                    <a:prstGeom prst="rect">
+                      <a:avLst/>
+                    </a:prstGeom>
+                    <a:ln>
+                      <a:solidFill>
+                        <a:schemeClr val="bg1">
+                          <a:lumMod val="75000"/>
+                        </a:schemeClr>
+                      </a:solidFill>
+                    </a:ln>
+                  </pic:spPr>
+                </pic:pic>
+              </a:graphicData>
+            </a:graphic>
+          </wp:anchor>
+        </w:drawing>
+      </w:r>
+      <w:r>
+        <w:rPr>
+          <w:noProof/>
+        </w:rPr>
+        <w:drawing>
+          <wp:anchor distT="0" distB="0" distL="114300" distR="114300" simplePos="0" relativeHeight="251702272" behindDoc="0" locked="0" layoutInCell="1" allowOverlap="1" wp14:anchorId="55DA8493" wp14:editId="12F29DD1">
+            <wp:simplePos x="0" y="0"/>
+            <wp:positionH relativeFrom="column">
+              <wp:posOffset>4831436</wp:posOffset>
+            </wp:positionH>
+            <wp:positionV relativeFrom="paragraph">
+              <wp:posOffset>564719</wp:posOffset>
+            </wp:positionV>
+            <wp:extent cx="1524132" cy="1425063"/>
+            <wp:effectExtent l="19050" t="19050" r="19050" b="22860"/>
+            <wp:wrapTopAndBottom/>
+            <wp:docPr id="201843180" name="Картина 1"/>
+            <wp:cNvGraphicFramePr>
+              <a:graphicFrameLocks xmlns:a="http://schemas.openxmlformats.org/drawingml/2006/main" noChangeAspect="1"/>
+            </wp:cNvGraphicFramePr>
+            <a:graphic xmlns:a="http://schemas.openxmlformats.org/drawingml/2006/main">
+              <a:graphicData uri="http://schemas.openxmlformats.org/drawingml/2006/picture">
+                <pic:pic xmlns:pic="http://schemas.openxmlformats.org/drawingml/2006/picture">
+                  <pic:nvPicPr>
+                    <pic:cNvPr id="201843180" name=""/>
+                    <pic:cNvPicPr/>
+                  </pic:nvPicPr>
+                  <pic:blipFill>
+                    <a:blip r:embed="rId47">
+                      <a:extLst>
+                        <a:ext uri="{28A0092B-C50C-407E-A947-70E740481C1C}">
+                          <a14:useLocalDpi xmlns:a14="http://schemas.microsoft.com/office/drawing/2010/main" val="0"/>
+                        </a:ext>
+                      </a:extLst>
+                    </a:blip>
+                    <a:stretch>
+                      <a:fillRect/>
+                    </a:stretch>
+                  </pic:blipFill>
+                  <pic:spPr>
+                    <a:xfrm>
+                      <a:off x="0" y="0"/>
+                      <a:ext cx="1524132" cy="1425063"/>
+                    </a:xfrm>
+                    <a:prstGeom prst="rect">
+                      <a:avLst/>
+                    </a:prstGeom>
+                    <a:ln>
+                      <a:solidFill>
+                        <a:schemeClr val="bg1">
+                          <a:lumMod val="75000"/>
+                        </a:schemeClr>
+                      </a:solidFill>
+                    </a:ln>
+                  </pic:spPr>
+                </pic:pic>
+              </a:graphicData>
+            </a:graphic>
+          </wp:anchor>
+        </w:drawing>
+      </w:r>
+      <w:r>
+        <w:rPr>
+          <w:lang w:val="bg-BG"/>
+        </w:rPr>
+        <w:t xml:space="preserve">Стартирайте отново и тествайте какво се получава при </w:t>
+      </w:r>
+      <w:r>
+        <w:rPr>
+          <w:lang w:val="bg-BG"/>
+        </w:rPr>
+        <w:t>натискане на бутона детайли</w:t>
+      </w:r>
+      <w:r>
+        <w:rPr>
+          <w:lang w:val="bg-BG"/>
+        </w:rPr>
+        <w:t>:</w:t>
+      </w:r>
+    </w:p>
+    <w:p>
+      <w:pPr>
+        <w:pStyle w:val="ac"/>
+        <w:numPr>
+          <w:ilvl w:val="0"/>
+          <w:numId w:val="4"/>
+        </w:numPr>
+        <w:tabs>
+          <w:tab w:val="left" w:pos="567"/>
+        </w:tabs>
+      </w:pPr>
+      <w:r>
+        <w:rPr>
+          <w:lang w:val="bg-BG"/>
+        </w:rPr>
+        <w:t>Помислете какво трябва да направим, когато не сме избрали име или детайли на събитие, при добавяне.</w:t>
+      </w:r>
     </w:p>
     <w:p>
       <w:pPr>
@@ -6813,31 +7454,35 @@
         <w:rPr>
           <w:lang w:val="bg-BG"/>
         </w:rPr>
-        <w:t>да прочита въпроси и отговори от текстови файл</w:t>
-      </w:r>
-      <w:r>
-        <w:rPr>
-          <w:lang w:val="bg-BG"/>
-        </w:rPr>
-        <w:t xml:space="preserve"> (</w:t>
-      </w:r>
-      <w:r>
+        <w:t>да прочита въпроси и отговори от текстов файл</w:t>
+      </w:r>
+      <w:r>
+        <w:rPr>
+          <w:lang w:val="bg-BG"/>
+        </w:rPr>
+        <w:t xml:space="preserve"> </w:t>
+      </w:r>
+      <w:r>
+        <w:rPr>
+          <w:b/>
+          <w:bCs/>
+        </w:rPr>
         <w:t>"</w:t>
       </w:r>
       <w:r>
         <w:rPr>
+          <w:b/>
+          <w:bCs/>
           <w:lang w:val="bg-BG"/>
         </w:rPr>
         <w:t>quiz_questions.txt</w:t>
       </w:r>
       <w:r>
+        <w:rPr>
+          <w:b/>
+          <w:bCs/>
+        </w:rPr>
         <w:t>"</w:t>
-      </w:r>
-      <w:r>
-        <w:rPr>
-          <w:lang w:val="bg-BG"/>
-        </w:rPr>
-        <w:t>)</w:t>
       </w:r>
       <w:r>
         <w:rPr>
@@ -6887,7 +7532,7 @@
                     <pic:cNvPicPr/>
                   </pic:nvPicPr>
                   <pic:blipFill>
-                    <a:blip r:embed="rId46"/>
+                    <a:blip r:embed="rId48"/>
                     <a:stretch>
                       <a:fillRect/>
                     </a:stretch>
@@ -7053,6 +7698,7 @@
           <w:szCs w:val="21"/>
           <w:lang w:val="bg-BG"/>
         </w:rPr>
+        <w:lastRenderedPageBreak/>
         <w:t xml:space="preserve">Създайте </w:t>
       </w:r>
       <w:r>
@@ -7154,6 +7800,7 @@
         <w:rPr>
           <w:sz w:val="21"/>
           <w:szCs w:val="21"/>
+          <w:lang w:val="bg-BG"/>
         </w:rPr>
       </w:pPr>
       <w:r>
@@ -7162,17 +7809,15 @@
           <w:szCs w:val="21"/>
           <w:lang w:val="bg-BG"/>
         </w:rPr>
-        <w:t xml:space="preserve">Променете </w:t>
-      </w:r>
-      <w:r>
-        <w:rPr>
-          <w:b/>
-          <w:bCs/>
+        <w:t>С</w:t>
+      </w:r>
+      <w:r>
+        <w:rPr>
           <w:sz w:val="21"/>
           <w:szCs w:val="21"/>
           <w:lang w:val="bg-BG"/>
         </w:rPr>
-        <w:t>името</w:t>
+        <w:t>ложете файла</w:t>
       </w:r>
       <w:r>
         <w:rPr>
@@ -7180,97 +7825,51 @@
           <w:szCs w:val="21"/>
           <w:lang w:val="bg-BG"/>
         </w:rPr>
-        <w:t xml:space="preserve"> на формата</w:t>
-      </w:r>
-      <w:r>
-        <w:rPr>
+        <w:t xml:space="preserve"> </w:t>
+      </w:r>
+      <w:r>
+        <w:rPr>
+          <w:b/>
+          <w:bCs/>
           <w:sz w:val="21"/>
           <w:szCs w:val="21"/>
-        </w:rPr>
-        <w:t xml:space="preserve">: </w:t>
-      </w:r>
-      <w:r>
-        <w:rPr>
+          <w:lang w:val="bg-BG"/>
+        </w:rPr>
+        <w:t>"quiz_questions.</w:t>
+      </w:r>
+      <w:r>
+        <w:rPr>
+          <w:b/>
+          <w:bCs/>
           <w:sz w:val="21"/>
           <w:szCs w:val="21"/>
-          <w:lang w:val="bg-BG"/>
-        </w:rPr>
-        <w:t>"</w:t>
-      </w:r>
-      <w:r>
-        <w:rPr>
-          <w:rFonts w:ascii="Consolas" w:hAnsi="Consolas" w:cs="Consolas"/>
+        </w:rPr>
+        <w:t>txt</w:t>
+      </w:r>
+      <w:r>
+        <w:rPr>
           <w:b/>
           <w:bCs/>
           <w:sz w:val="21"/>
           <w:szCs w:val="21"/>
-        </w:rPr>
-        <w:t>Form1</w:t>
+          <w:lang w:val="bg-BG"/>
+        </w:rPr>
+        <w:t>"</w:t>
       </w:r>
       <w:r>
         <w:rPr>
           <w:sz w:val="21"/>
           <w:szCs w:val="21"/>
-          <w:lang w:val="bg-BG"/>
-        </w:rPr>
-        <w:t>"</w:t>
+        </w:rPr>
+        <w:t xml:space="preserve"> </w:t>
       </w:r>
       <w:r>
         <w:rPr>
           <w:sz w:val="21"/>
           <w:szCs w:val="21"/>
-        </w:rPr>
-        <w:t xml:space="preserve"> </w:t>
-      </w:r>
-      <w:r>
-        <w:rPr>
-          <w:sz w:val="21"/>
-          <w:szCs w:val="21"/>
-        </w:rPr>
-        <w:sym w:font="Wingdings" w:char="F0E0"/>
-      </w:r>
-      <w:r>
-        <w:rPr>
-          <w:sz w:val="21"/>
-          <w:szCs w:val="21"/>
-        </w:rPr>
-        <w:t xml:space="preserve"> </w:t>
-      </w:r>
-      <w:r>
-        <w:rPr>
-          <w:sz w:val="21"/>
-          <w:szCs w:val="21"/>
-          <w:lang w:val="bg-BG"/>
-        </w:rPr>
-        <w:t>"</w:t>
-      </w:r>
-      <w:r>
-        <w:rPr>
-          <w:rFonts w:ascii="Consolas" w:hAnsi="Consolas" w:cs="Consolas"/>
-          <w:b/>
-          <w:bCs/>
-          <w:sz w:val="21"/>
-          <w:szCs w:val="21"/>
-        </w:rPr>
-        <w:t>Form</w:t>
-      </w:r>
-      <w:r>
-        <w:rPr>
-          <w:rFonts w:ascii="Consolas" w:hAnsi="Consolas" w:cs="Consolas"/>
-          <w:b/>
-          <w:bCs/>
-          <w:sz w:val="21"/>
-          <w:szCs w:val="21"/>
-        </w:rPr>
-        <w:t>Quiz</w:t>
-      </w:r>
-      <w:r>
-        <w:rPr>
-          <w:sz w:val="21"/>
-          <w:szCs w:val="21"/>
-          <w:lang w:val="bg-BG"/>
-        </w:rPr>
-        <w:t>"</w:t>
+          <w:lang w:val="bg-BG"/>
+        </w:rPr>
+        <w:t>в директорията на проекта.</w:t>
       </w:r>
     </w:p>
     <w:p>
@@ -7302,7 +7901,7 @@
           <w:szCs w:val="21"/>
           <w:lang w:val="bg-BG"/>
         </w:rPr>
-        <w:t>заглавието</w:t>
+        <w:t>името</w:t>
       </w:r>
       <w:r>
         <w:rPr>
@@ -7382,7 +7981,7 @@
           <w:sz w:val="21"/>
           <w:szCs w:val="21"/>
         </w:rPr>
-        <w:t>Quiz</w:t>
+        <w:t>Form</w:t>
       </w:r>
       <w:r>
         <w:rPr>
@@ -7392,7 +7991,7 @@
           <w:sz w:val="21"/>
           <w:szCs w:val="21"/>
         </w:rPr>
-        <w:t xml:space="preserve"> app</w:t>
+        <w:t>Quiz</w:t>
       </w:r>
       <w:r>
         <w:rPr>
@@ -7412,6 +8011,136 @@
         </w:numPr>
         <w:spacing w:before="120" w:after="60"/>
         <w:rPr>
+          <w:sz w:val="21"/>
+          <w:szCs w:val="21"/>
+        </w:rPr>
+      </w:pPr>
+      <w:r>
+        <w:rPr>
+          <w:sz w:val="21"/>
+          <w:szCs w:val="21"/>
+          <w:lang w:val="bg-BG"/>
+        </w:rPr>
+        <w:t xml:space="preserve">Променете </w:t>
+      </w:r>
+      <w:r>
+        <w:rPr>
+          <w:b/>
+          <w:bCs/>
+          <w:sz w:val="21"/>
+          <w:szCs w:val="21"/>
+          <w:lang w:val="bg-BG"/>
+        </w:rPr>
+        <w:t>заглавието</w:t>
+      </w:r>
+      <w:r>
+        <w:rPr>
+          <w:sz w:val="21"/>
+          <w:szCs w:val="21"/>
+          <w:lang w:val="bg-BG"/>
+        </w:rPr>
+        <w:t xml:space="preserve"> на формата</w:t>
+      </w:r>
+      <w:r>
+        <w:rPr>
+          <w:sz w:val="21"/>
+          <w:szCs w:val="21"/>
+        </w:rPr>
+        <w:t xml:space="preserve">: </w:t>
+      </w:r>
+      <w:r>
+        <w:rPr>
+          <w:sz w:val="21"/>
+          <w:szCs w:val="21"/>
+          <w:lang w:val="bg-BG"/>
+        </w:rPr>
+        <w:t>"</w:t>
+      </w:r>
+      <w:r>
+        <w:rPr>
+          <w:rFonts w:ascii="Consolas" w:hAnsi="Consolas" w:cs="Consolas"/>
+          <w:b/>
+          <w:bCs/>
+          <w:sz w:val="21"/>
+          <w:szCs w:val="21"/>
+        </w:rPr>
+        <w:t>Form1</w:t>
+      </w:r>
+      <w:r>
+        <w:rPr>
+          <w:sz w:val="21"/>
+          <w:szCs w:val="21"/>
+          <w:lang w:val="bg-BG"/>
+        </w:rPr>
+        <w:t>"</w:t>
+      </w:r>
+      <w:r>
+        <w:rPr>
+          <w:sz w:val="21"/>
+          <w:szCs w:val="21"/>
+        </w:rPr>
+        <w:t xml:space="preserve"> </w:t>
+      </w:r>
+      <w:r>
+        <w:rPr>
+          <w:sz w:val="21"/>
+          <w:szCs w:val="21"/>
+        </w:rPr>
+        <w:sym w:font="Wingdings" w:char="F0E0"/>
+      </w:r>
+      <w:r>
+        <w:rPr>
+          <w:sz w:val="21"/>
+          <w:szCs w:val="21"/>
+        </w:rPr>
+        <w:t xml:space="preserve"> </w:t>
+      </w:r>
+      <w:r>
+        <w:rPr>
+          <w:sz w:val="21"/>
+          <w:szCs w:val="21"/>
+          <w:lang w:val="bg-BG"/>
+        </w:rPr>
+        <w:t>"</w:t>
+      </w:r>
+      <w:r>
+        <w:rPr>
+          <w:rFonts w:ascii="Consolas" w:hAnsi="Consolas" w:cs="Consolas"/>
+          <w:b/>
+          <w:bCs/>
+          <w:sz w:val="21"/>
+          <w:szCs w:val="21"/>
+        </w:rPr>
+        <w:t>Quiz</w:t>
+      </w:r>
+      <w:r>
+        <w:rPr>
+          <w:rFonts w:ascii="Consolas" w:hAnsi="Consolas" w:cs="Consolas"/>
+          <w:b/>
+          <w:bCs/>
+          <w:sz w:val="21"/>
+          <w:szCs w:val="21"/>
+        </w:rPr>
+        <w:t xml:space="preserve"> app</w:t>
+      </w:r>
+      <w:r>
+        <w:rPr>
+          <w:sz w:val="21"/>
+          <w:szCs w:val="21"/>
+          <w:lang w:val="bg-BG"/>
+        </w:rPr>
+        <w:t>"</w:t>
+      </w:r>
+    </w:p>
+    <w:p>
+      <w:pPr>
+        <w:pStyle w:val="ac"/>
+        <w:numPr>
+          <w:ilvl w:val="0"/>
+          <w:numId w:val="3"/>
+        </w:numPr>
+        <w:spacing w:before="120" w:after="60"/>
+        <w:rPr>
           <w:lang w:val="bg-BG"/>
         </w:rPr>
       </w:pPr>
@@ -7516,7 +8245,6 @@
           <w:noProof/>
           <w:lang w:val="bg-BG"/>
         </w:rPr>
-        <w:lastRenderedPageBreak/>
         <w:t xml:space="preserve"> </w:t>
       </w:r>
       <w:r>
@@ -7540,7 +8268,7 @@
                     <pic:cNvPicPr/>
                   </pic:nvPicPr>
                   <pic:blipFill>
-                    <a:blip r:embed="rId47"/>
+                    <a:blip r:embed="rId49"/>
                     <a:stretch>
                       <a:fillRect/>
                     </a:stretch>
@@ -8148,7 +8876,7 @@
                     <pic:cNvPicPr/>
                   </pic:nvPicPr>
                   <pic:blipFill>
-                    <a:blip r:embed="rId48"/>
+                    <a:blip r:embed="rId50"/>
                     <a:stretch>
                       <a:fillRect/>
                     </a:stretch>
@@ -8274,10 +9002,10 @@
           <w:lang w:val="bg-BG"/>
         </w:rPr>
         <w:drawing>
-          <wp:inline distT="0" distB="0" distL="0" distR="0" wp14:anchorId="7562386B" wp14:editId="541B6006">
-            <wp:extent cx="5544024" cy="1561465"/>
-            <wp:effectExtent l="19050" t="19050" r="19050" b="19685"/>
-            <wp:docPr id="1142339391" name="Картина 1"/>
+          <wp:inline distT="0" distB="0" distL="0" distR="0" wp14:anchorId="2CD4D863" wp14:editId="582B3024">
+            <wp:extent cx="5571497" cy="1523819"/>
+            <wp:effectExtent l="19050" t="19050" r="10160" b="19685"/>
+            <wp:docPr id="1274447142" name="Картина 1"/>
             <wp:cNvGraphicFramePr>
               <a:graphicFrameLocks xmlns:a="http://schemas.openxmlformats.org/drawingml/2006/main" noChangeAspect="1"/>
             </wp:cNvGraphicFramePr>
@@ -8285,11 +9013,11 @@
               <a:graphicData uri="http://schemas.openxmlformats.org/drawingml/2006/picture">
                 <pic:pic xmlns:pic="http://schemas.openxmlformats.org/drawingml/2006/picture">
                   <pic:nvPicPr>
-                    <pic:cNvPr id="1142339391" name=""/>
+                    <pic:cNvPr id="1274447142" name=""/>
                     <pic:cNvPicPr/>
                   </pic:nvPicPr>
                   <pic:blipFill>
-                    <a:blip r:embed="rId49"/>
+                    <a:blip r:embed="rId51"/>
                     <a:stretch>
                       <a:fillRect/>
                     </a:stretch>
@@ -8297,7 +9025,7 @@
                   <pic:spPr>
                     <a:xfrm>
                       <a:off x="0" y="0"/>
-                      <a:ext cx="5549338" cy="1562962"/>
+                      <a:ext cx="5607036" cy="1533539"/>
                     </a:xfrm>
                     <a:prstGeom prst="rect">
                       <a:avLst/>
@@ -8486,7 +9214,7 @@
                     <pic:cNvPicPr/>
                   </pic:nvPicPr>
                   <pic:blipFill>
-                    <a:blip r:embed="rId50"/>
+                    <a:blip r:embed="rId52"/>
                     <a:stretch>
                       <a:fillRect/>
                     </a:stretch>
@@ -8550,7 +9278,14 @@
         <w:t xml:space="preserve">Присвояваме на променливата </w:t>
       </w:r>
       <w:r>
-        <w:t xml:space="preserve">selected </w:t>
+        <w:rPr>
+          <w:b/>
+          <w:bCs/>
+        </w:rPr>
+        <w:t>selected</w:t>
+      </w:r>
+      <w:r>
+        <w:t xml:space="preserve"> </w:t>
       </w:r>
       <w:r>
         <w:rPr>
@@ -8591,7 +9326,7 @@
                     <pic:cNvPicPr/>
                   </pic:nvPicPr>
                   <pic:blipFill>
-                    <a:blip r:embed="rId51"/>
+                    <a:blip r:embed="rId53"/>
                     <a:stretch>
                       <a:fillRect/>
                     </a:stretch>
@@ -8725,7 +9460,19 @@
         <w:rPr>
           <w:lang w:val="bg-BG"/>
         </w:rPr>
-        <w:t xml:space="preserve">След това правим проверка да сме прочели целия файл. Ако е така, затваряме програмата и отпечатваме </w:t>
+        <w:t>След това правим проверка да</w:t>
+      </w:r>
+      <w:r>
+        <w:rPr>
+          <w:lang w:val="bg-BG"/>
+        </w:rPr>
+        <w:t>ли</w:t>
+      </w:r>
+      <w:r>
+        <w:rPr>
+          <w:lang w:val="bg-BG"/>
+        </w:rPr>
+        <w:t xml:space="preserve"> сме прочели целия файл. Ако е така, затваряме програмата и отпечатваме </w:t>
       </w:r>
       <w:r>
         <w:rPr>
@@ -8791,7 +9538,7 @@
                     <pic:cNvPicPr/>
                   </pic:nvPicPr>
                   <pic:blipFill>
-                    <a:blip r:embed="rId52"/>
+                    <a:blip r:embed="rId54"/>
                     <a:stretch>
                       <a:fillRect/>
                     </a:stretch>
@@ -9052,7 +9799,7 @@
                     <pic:cNvPicPr/>
                   </pic:nvPicPr>
                   <pic:blipFill>
-                    <a:blip r:embed="rId53">
+                    <a:blip r:embed="rId55">
                       <a:extLst>
                         <a:ext uri="{28A0092B-C50C-407E-A947-70E740481C1C}">
                           <a14:useLocalDpi xmlns:a14="http://schemas.microsoft.com/office/drawing/2010/main" val="0"/>
@@ -9127,13 +9874,13 @@
                     </pic:cNvPicPr>
                   </pic:nvPicPr>
                   <pic:blipFill>
-                    <a:blip r:embed="rId54" cstate="print">
+                    <a:blip r:embed="rId56" cstate="print">
                       <a:extLst>
                         <a:ext uri="{28A0092B-C50C-407E-A947-70E740481C1C}">
                           <a14:useLocalDpi xmlns:a14="http://schemas.microsoft.com/office/drawing/2010/main" val="0"/>
                         </a:ext>
                         <a:ext uri="{96DAC541-7B7A-43D3-8B79-37D633B846F1}">
-                          <asvg:svgBlip xmlns:asvg="http://schemas.microsoft.com/office/drawing/2016/SVG/main" r:embed="rId55"/>
+                          <asvg:svgBlip xmlns:asvg="http://schemas.microsoft.com/office/drawing/2016/SVG/main" r:embed="rId57"/>
                         </a:ext>
                       </a:extLst>
                     </a:blip>
@@ -9182,7 +9929,7 @@
                     <pic:cNvPicPr/>
                   </pic:nvPicPr>
                   <pic:blipFill>
-                    <a:blip r:embed="rId46"/>
+                    <a:blip r:embed="rId48"/>
                     <a:stretch>
                       <a:fillRect/>
                     </a:stretch>
@@ -9211,8 +9958,8 @@
       </w:r>
     </w:p>
     <w:sectPr>
-      <w:headerReference w:type="default" r:id="rId56"/>
-      <w:footerReference w:type="default" r:id="rId57"/>
+      <w:headerReference w:type="default" r:id="rId58"/>
+      <w:footerReference w:type="default" r:id="rId59"/>
       <w:pgSz w:w="11909" w:h="16834" w:code="9"/>
       <w:pgMar w:top="567" w:right="737" w:bottom="1077" w:left="737" w:header="567" w:footer="794" w:gutter="0"/>
       <w:cols w:space="720"/>
@@ -10285,7 +11032,7 @@
                                   </pic:cNvPicPr>
                                 </pic:nvPicPr>
                                 <pic:blipFill>
-                                  <a:blip r:embed="rId21">
+                                  <a:blip r:embed="rId2">
                                     <a:extLst>
                                       <a:ext uri="{28A0092B-C50C-407E-A947-70E740481C1C}">
                                         <a14:useLocalDpi xmlns:a14="http://schemas.microsoft.com/office/drawing/2010/main" val="0"/>
@@ -10334,7 +11081,7 @@
                           <wp:extent cx="180000" cy="180000"/>
                           <wp:effectExtent l="0" t="0" r="0" b="0"/>
                           <wp:docPr id="2" name="Picture 2">
-                            <a:hlinkClick xmlns:a="http://schemas.openxmlformats.org/drawingml/2006/main" r:id="rId22"/>
+                            <a:hlinkClick xmlns:a="http://schemas.openxmlformats.org/drawingml/2006/main" r:id="rId3"/>
                           </wp:docPr>
                           <wp:cNvGraphicFramePr>
                             <a:graphicFrameLocks xmlns:a="http://schemas.openxmlformats.org/drawingml/2006/main" noChangeAspect="1"/>
@@ -10344,14 +11091,14 @@
                               <pic:pic xmlns:pic="http://schemas.openxmlformats.org/drawingml/2006/picture">
                                 <pic:nvPicPr>
                                   <pic:cNvPr id="2" name="Picture 2">
-                                    <a:hlinkClick r:id="rId22"/>
+                                    <a:hlinkClick r:id="rId3"/>
                                   </pic:cNvPr>
                                   <pic:cNvPicPr>
                                     <a:picLocks noChangeAspect="1" noChangeArrowheads="1"/>
                                   </pic:cNvPicPr>
                                 </pic:nvPicPr>
                                 <pic:blipFill>
-                                  <a:blip r:embed="rId23">
+                                  <a:blip r:embed="rId4">
                                     <a:extLst>
                                       <a:ext uri="{28A0092B-C50C-407E-A947-70E740481C1C}">
                                         <a14:useLocalDpi xmlns:a14="http://schemas.microsoft.com/office/drawing/2010/main" val="0"/>
@@ -10400,7 +11147,7 @@
                           <wp:extent cx="180000" cy="180000"/>
                           <wp:effectExtent l="0" t="0" r="0" b="0"/>
                           <wp:docPr id="5" name="Picture 5" title="Software University @ Facebook">
-                            <a:hlinkClick xmlns:a="http://schemas.openxmlformats.org/drawingml/2006/main" r:id="rId24"/>
+                            <a:hlinkClick xmlns:a="http://schemas.openxmlformats.org/drawingml/2006/main" r:id="rId5"/>
                           </wp:docPr>
                           <wp:cNvGraphicFramePr>
                             <a:graphicFrameLocks xmlns:a="http://schemas.openxmlformats.org/drawingml/2006/main" noChangeAspect="1"/>
@@ -10410,12 +11157,12 @@
                               <pic:pic xmlns:pic="http://schemas.openxmlformats.org/drawingml/2006/picture">
                                 <pic:nvPicPr>
                                   <pic:cNvPr id="5" name="Picture 5" title="Software University @ Facebook">
-                                    <a:hlinkClick r:id="rId24"/>
+                                    <a:hlinkClick r:id="rId5"/>
                                   </pic:cNvPr>
                                   <pic:cNvPicPr/>
                                 </pic:nvPicPr>
                                 <pic:blipFill>
-                                  <a:blip r:embed="rId25"/>
+                                  <a:blip r:embed="rId6"/>
                                   <a:stretch>
                                     <a:fillRect/>
                                   </a:stretch>
@@ -10453,7 +11200,7 @@
                           <wp:extent cx="180000" cy="180000"/>
                           <wp:effectExtent l="0" t="0" r="0" b="0"/>
                           <wp:docPr id="20" name="Picture 20">
-                            <a:hlinkClick xmlns:a="http://schemas.openxmlformats.org/drawingml/2006/main" r:id="rId26"/>
+                            <a:hlinkClick xmlns:a="http://schemas.openxmlformats.org/drawingml/2006/main" r:id="rId7"/>
                           </wp:docPr>
                           <wp:cNvGraphicFramePr>
                             <a:graphicFrameLocks xmlns:a="http://schemas.openxmlformats.org/drawingml/2006/main" noChangeAspect="1"/>
@@ -10463,20 +11210,20 @@
                               <pic:pic xmlns:pic="http://schemas.openxmlformats.org/drawingml/2006/picture">
                                 <pic:nvPicPr>
                                   <pic:cNvPr id="20" name="Picture 20">
-                                    <a:hlinkClick r:id="rId26"/>
+                                    <a:hlinkClick r:id="rId7"/>
                                   </pic:cNvPr>
                                   <pic:cNvPicPr>
                                     <a:picLocks noChangeAspect="1" noChangeArrowheads="1"/>
                                   </pic:cNvPicPr>
                                 </pic:nvPicPr>
                                 <pic:blipFill>
-                                  <a:blip r:embed="rId27">
+                                  <a:blip r:embed="rId8">
                                     <a:extLst>
                                       <a:ext uri="{28A0092B-C50C-407E-A947-70E740481C1C}">
                                         <a14:useLocalDpi xmlns:a14="http://schemas.microsoft.com/office/drawing/2010/main" val="0"/>
                                       </a:ext>
                                       <a:ext uri="{837473B0-CC2E-450A-ABE3-18F120FF3D39}">
-                                        <a1611:picAttrSrcUrl xmlns:a1611="http://schemas.microsoft.com/office/drawing/2016/11/main" r:id="rId28"/>
+                                        <a1611:picAttrSrcUrl xmlns:a1611="http://schemas.microsoft.com/office/drawing/2016/11/main" r:id="rId9"/>
                                       </a:ext>
                                     </a:extLst>
                                   </a:blip>
@@ -10522,7 +11269,7 @@
                           <wp:extent cx="180000" cy="180000"/>
                           <wp:effectExtent l="0" t="0" r="0" b="0"/>
                           <wp:docPr id="7" name="Picture 7" title="Software University @ Twitter">
-                            <a:hlinkClick xmlns:a="http://schemas.openxmlformats.org/drawingml/2006/main" r:id="rId29"/>
+                            <a:hlinkClick xmlns:a="http://schemas.openxmlformats.org/drawingml/2006/main" r:id="rId10"/>
                           </wp:docPr>
                           <wp:cNvGraphicFramePr>
                             <a:graphicFrameLocks xmlns:a="http://schemas.openxmlformats.org/drawingml/2006/main" noChangeAspect="1"/>
@@ -10532,12 +11279,12 @@
                               <pic:pic xmlns:pic="http://schemas.openxmlformats.org/drawingml/2006/picture">
                                 <pic:nvPicPr>
                                   <pic:cNvPr id="7" name="Picture 7" title="Software University @ Twitter">
-                                    <a:hlinkClick r:id="rId29"/>
+                                    <a:hlinkClick r:id="rId10"/>
                                   </pic:cNvPr>
                                   <pic:cNvPicPr/>
                                 </pic:nvPicPr>
                                 <pic:blipFill>
-                                  <a:blip r:embed="rId30"/>
+                                  <a:blip r:embed="rId11"/>
                                   <a:stretch>
                                     <a:fillRect/>
                                   </a:stretch>
@@ -10575,7 +11322,7 @@
                           <wp:extent cx="180000" cy="180000"/>
                           <wp:effectExtent l="0" t="0" r="0" b="0"/>
                           <wp:docPr id="17" name="Picture 17" title="Software University @ YouTube">
-                            <a:hlinkClick xmlns:a="http://schemas.openxmlformats.org/drawingml/2006/main" r:id="rId31"/>
+                            <a:hlinkClick xmlns:a="http://schemas.openxmlformats.org/drawingml/2006/main" r:id="rId12"/>
                           </wp:docPr>
                           <wp:cNvGraphicFramePr>
                             <a:graphicFrameLocks xmlns:a="http://schemas.openxmlformats.org/drawingml/2006/main" noChangeAspect="1"/>
@@ -10585,12 +11332,12 @@
                               <pic:pic xmlns:pic="http://schemas.openxmlformats.org/drawingml/2006/picture">
                                 <pic:nvPicPr>
                                   <pic:cNvPr id="17" name="Picture 17" title="Software University @ YouTube">
-                                    <a:hlinkClick r:id="rId31"/>
+                                    <a:hlinkClick r:id="rId12"/>
                                   </pic:cNvPr>
                                   <pic:cNvPicPr/>
                                 </pic:nvPicPr>
                                 <pic:blipFill>
-                                  <a:blip r:embed="rId32"/>
+                                  <a:blip r:embed="rId13"/>
                                   <a:stretch>
                                     <a:fillRect/>
                                   </a:stretch>
@@ -10628,7 +11375,7 @@
                           <wp:extent cx="180000" cy="180000"/>
                           <wp:effectExtent l="0" t="0" r="0" b="0"/>
                           <wp:docPr id="21" name="Picture 21">
-                            <a:hlinkClick xmlns:a="http://schemas.openxmlformats.org/drawingml/2006/main" r:id="rId33"/>
+                            <a:hlinkClick xmlns:a="http://schemas.openxmlformats.org/drawingml/2006/main" r:id="rId14"/>
                           </wp:docPr>
                           <wp:cNvGraphicFramePr>
                             <a:graphicFrameLocks xmlns:a="http://schemas.openxmlformats.org/drawingml/2006/main" noChangeAspect="1"/>
@@ -10638,14 +11385,14 @@
                               <pic:pic xmlns:pic="http://schemas.openxmlformats.org/drawingml/2006/picture">
                                 <pic:nvPicPr>
                                   <pic:cNvPr id="21" name="Picture 21">
-                                    <a:hlinkClick r:id="rId33"/>
+                                    <a:hlinkClick r:id="rId14"/>
                                   </pic:cNvPr>
                                   <pic:cNvPicPr>
                                     <a:picLocks noChangeAspect="1" noChangeArrowheads="1"/>
                                   </pic:cNvPicPr>
                                 </pic:nvPicPr>
                                 <pic:blipFill rotWithShape="1">
-                                  <a:blip r:embed="rId34">
+                                  <a:blip r:embed="rId15">
                                     <a:extLst>
                                       <a:ext uri="{28A0092B-C50C-407E-A947-70E740481C1C}">
                                         <a14:useLocalDpi xmlns:a14="http://schemas.microsoft.com/office/drawing/2010/main" val="0"/>
@@ -10697,7 +11444,7 @@
                           <wp:extent cx="180000" cy="180000"/>
                           <wp:effectExtent l="0" t="0" r="0" b="0"/>
                           <wp:docPr id="22" name="Picture 22">
-                            <a:hlinkClick xmlns:a="http://schemas.openxmlformats.org/drawingml/2006/main" r:id="rId35"/>
+                            <a:hlinkClick xmlns:a="http://schemas.openxmlformats.org/drawingml/2006/main" r:id="rId16"/>
                           </wp:docPr>
                           <wp:cNvGraphicFramePr>
                             <a:graphicFrameLocks xmlns:a="http://schemas.openxmlformats.org/drawingml/2006/main" noChangeAspect="1"/>
@@ -10707,14 +11454,14 @@
                               <pic:pic xmlns:pic="http://schemas.openxmlformats.org/drawingml/2006/picture">
                                 <pic:nvPicPr>
                                   <pic:cNvPr id="22" name="Picture 22">
-                                    <a:hlinkClick r:id="rId35"/>
+                                    <a:hlinkClick r:id="rId16"/>
                                   </pic:cNvPr>
                                   <pic:cNvPicPr>
                                     <a:picLocks noChangeAspect="1" noChangeArrowheads="1"/>
                                   </pic:cNvPicPr>
                                 </pic:nvPicPr>
                                 <pic:blipFill>
-                                  <a:blip r:embed="rId36">
+                                  <a:blip r:embed="rId17">
                                     <a:extLst>
                                       <a:ext uri="{28A0092B-C50C-407E-A947-70E740481C1C}">
                                         <a14:useLocalDpi xmlns:a14="http://schemas.microsoft.com/office/drawing/2010/main" val="0"/>
@@ -10763,7 +11510,7 @@
                           <wp:extent cx="180000" cy="180000"/>
                           <wp:effectExtent l="0" t="0" r="0" b="0"/>
                           <wp:docPr id="23" name="Picture 23" title="Software University: Email Us">
-                            <a:hlinkClick xmlns:a="http://schemas.openxmlformats.org/drawingml/2006/main" r:id="rId37"/>
+                            <a:hlinkClick xmlns:a="http://schemas.openxmlformats.org/drawingml/2006/main" r:id="rId18"/>
                           </wp:docPr>
                           <wp:cNvGraphicFramePr>
                             <a:graphicFrameLocks xmlns:a="http://schemas.openxmlformats.org/drawingml/2006/main" noChangeAspect="1"/>
@@ -10773,12 +11520,12 @@
                               <pic:pic xmlns:pic="http://schemas.openxmlformats.org/drawingml/2006/picture">
                                 <pic:nvPicPr>
                                   <pic:cNvPr id="23" name="Picture 23" title="Software University: Email Us">
-                                    <a:hlinkClick r:id="rId37"/>
+                                    <a:hlinkClick r:id="rId18"/>
                                   </pic:cNvPr>
                                   <pic:cNvPicPr/>
                                 </pic:nvPicPr>
                                 <pic:blipFill>
-                                  <a:blip r:embed="rId38"/>
+                                  <a:blip r:embed="rId19"/>
                                   <a:stretch>
                                     <a:fillRect/>
                                   </a:stretch>
@@ -10840,7 +11587,7 @@
                   </pic:cNvPicPr>
                 </pic:nvPicPr>
                 <pic:blipFill>
-                  <a:blip r:embed="rId39">
+                  <a:blip r:embed="rId21">
                     <a:extLst>
                       <a:ext uri="{28A0092B-C50C-407E-A947-70E740481C1C}">
                         <a14:useLocalDpi xmlns:a14="http://schemas.microsoft.com/office/drawing/2010/main" val="0"/>
@@ -12873,7 +13620,7 @@
         <w:rFonts w:ascii="Symbol" w:eastAsiaTheme="minorHAnsi" w:hAnsi="Symbol" w:cstheme="minorBidi" w:hint="default"/>
       </w:rPr>
     </w:lvl>
-    <w:lvl w:ilvl="1" w:tplc="08090003" w:tentative="1">
+    <w:lvl w:ilvl="1" w:tplc="08090003">
       <w:start w:val="1"/>
       <w:numFmt w:val="bullet"/>
       <w:lvlText w:val="o"/>

</xml_diff>